<commit_message>
add branch new and edit laporan editan
</commit_message>
<xml_diff>
--- a/Pertemuan1/LAPORAN/Laporan Praktikum PSWD_palo.docx · versi 1.docx
+++ b/Pertemuan1/LAPORAN/Laporan Praktikum PSWD_palo.docx · versi 1.docx
@@ -316,34 +316,7 @@
           <w:szCs w:val="28"/>
           <w:lang w:val="en-US"/>
         </w:rPr>
-        <w:t>1</w:t>
-      </w:r>
-      <w:r>
-        <w:rPr>
-          <w:rFonts w:cs="Times New Roman" w:ascii="Times New Roman" w:hAnsi="Times New Roman"/>
-          <w:sz w:val="28"/>
-          <w:szCs w:val="28"/>
-          <w:lang w:val="en-US"/>
-        </w:rPr>
-        <w:t>5</w:t>
-      </w:r>
-      <w:r>
-        <w:rPr>
-          <w:rFonts w:cs="Times New Roman" w:ascii="Times New Roman" w:hAnsi="Times New Roman"/>
-          <w:sz w:val="28"/>
-          <w:szCs w:val="28"/>
-          <w:lang w:val="en-US"/>
-        </w:rPr>
-        <w:t>1010</w:t>
-      </w:r>
-      <w:r>
-        <w:rPr>
-          <w:rFonts w:cs="Times New Roman" w:ascii="Times New Roman" w:hAnsi="Times New Roman"/>
-          <w:sz w:val="28"/>
-          <w:szCs w:val="28"/>
-          <w:lang w:val="en-US"/>
-        </w:rPr>
-        <w:t>39</w:t>
+        <w:t>15101039</w:t>
       </w:r>
       <w:r>
         <w:rPr>
@@ -391,16 +364,7 @@
           <w:szCs w:val="28"/>
           <w:lang w:val="en-US"/>
         </w:rPr>
-        <w:t>1</w:t>
-      </w:r>
-      <w:r>
-        <w:rPr>
-          <w:rFonts w:cs="Times New Roman" w:ascii="Times New Roman" w:hAnsi="Times New Roman"/>
-          <w:sz w:val="28"/>
-          <w:szCs w:val="28"/>
-          <w:lang w:val="en-US"/>
-        </w:rPr>
-        <w:t>6101108</w:t>
+        <w:t>16101108</w:t>
       </w:r>
       <w:r>
         <w:rPr>
@@ -876,100 +840,16 @@
           <w:szCs w:val="24"/>
         </w:rPr>
         <w:tab/>
-        <w:t xml:space="preserve">Menurut </w:t>
-      </w:r>
-      <w:r>
-        <w:rPr>
-          <w:rFonts w:cs="Times New Roman" w:ascii="Times New Roman" w:hAnsi="Times New Roman"/>
-          <w:b/>
-          <w:sz w:val="24"/>
-          <w:szCs w:val="24"/>
-        </w:rPr>
-        <w:t>Huibert Kwakernaak</w:t>
-      </w:r>
-      <w:r>
-        <w:rPr>
-          <w:rFonts w:cs="Times New Roman" w:ascii="Times New Roman" w:hAnsi="Times New Roman"/>
-          <w:sz w:val="24"/>
-          <w:szCs w:val="24"/>
-        </w:rPr>
-        <w:t xml:space="preserve">, sinyal adalah sebuah fenomena yang muncul dari suatu lingkungan tertentu dan dapat dinyatakan secara kuantitatif. </w:t>
-      </w:r>
-      <w:r>
-        <w:rPr>
-          <w:rFonts w:cs="Times New Roman" w:ascii="Times New Roman" w:hAnsi="Times New Roman"/>
-          <w:sz w:val="24"/>
-          <w:szCs w:val="24"/>
-        </w:rPr>
-        <w:t>Dan juga Sinyal adalah suatu besaran fisis yang berubah terhadap waktu, ruang, ataupun dapat berubah terhadap variabel bebas lainnya, yang dimaksud dengan variabel bebas disini adalah sinyal dapat dikatakan sebagai sinyal kontinyu (dinyatakan dengan x(n)), sinyal diskrit (dinyatakan dengan x(t)), dan lain-lain .</w:t>
-      </w:r>
-      <w:r>
-        <w:rPr>
-          <w:rFonts w:cs="Times New Roman" w:ascii="Times New Roman" w:hAnsi="Times New Roman"/>
-          <w:sz w:val="24"/>
-          <w:szCs w:val="24"/>
-        </w:rPr>
-        <w:t>Sinyal dikatakan sebagai fenomena artinya sinyal itu membawa informasi. Sinyal dikatakan secara kuantitatif artinya dari sinyal kita bisa mendapatkan persamaan matematika walaupun hanya berupa pendekatan.</w:t>
-      </w:r>
-      <w:r>
-        <w:rPr>
-          <w:rFonts w:cs="Times New Roman" w:ascii="Times New Roman" w:hAnsi="Times New Roman"/>
-          <w:sz w:val="24"/>
-          <w:szCs w:val="24"/>
-          <w:lang w:val="en-US"/>
-        </w:rPr>
-        <w:t xml:space="preserve"> Sedangkan </w:t>
-      </w:r>
-      <w:r>
-        <w:rPr>
-          <w:rFonts w:cs="Times New Roman" w:ascii="Times New Roman" w:hAnsi="Times New Roman"/>
-          <w:sz w:val="24"/>
-          <w:szCs w:val="24"/>
-        </w:rPr>
-        <w:t xml:space="preserve">Menurut </w:t>
-      </w:r>
-      <w:r>
-        <w:rPr>
-          <w:rFonts w:cs="Times New Roman" w:ascii="Times New Roman" w:hAnsi="Times New Roman"/>
-          <w:b/>
-          <w:sz w:val="24"/>
-          <w:szCs w:val="24"/>
-        </w:rPr>
-        <w:t>Willsky</w:t>
-      </w:r>
-      <w:r>
-        <w:rPr>
-          <w:rFonts w:cs="Times New Roman" w:ascii="Times New Roman" w:hAnsi="Times New Roman"/>
-          <w:sz w:val="24"/>
-          <w:szCs w:val="24"/>
-        </w:rPr>
-        <w:t>, sinyal adalah fungsi dari variabel bebas. Salah satu variabel bebas untuk sinyal adalah waktu. Oleh karena itu, sering dikatakan bahwa sinyal adalah fungsi waktu.</w:t>
-      </w:r>
-      <w:r>
-        <w:rPr>
-          <w:rFonts w:cs="Times New Roman" w:ascii="Times New Roman" w:hAnsi="Times New Roman"/>
-          <w:sz w:val="24"/>
-          <w:szCs w:val="24"/>
-          <w:lang w:val="en-US"/>
-        </w:rPr>
-        <w:t xml:space="preserve"> </w:t>
-      </w:r>
-      <w:r>
-        <w:rPr>
-          <w:rFonts w:cs="Times New Roman" w:ascii="Times New Roman" w:hAnsi="Times New Roman"/>
-          <w:sz w:val="24"/>
-          <w:szCs w:val="24"/>
-        </w:rPr>
-        <w:t>Sinyal  berisi informasi mengenai keadaan tingkah laku dari sebuah sistem secara fisik.</w:t>
-      </w:r>
-      <w:r>
-        <w:rPr>
-          <w:rFonts w:cs="Times New Roman" w:ascii="Times New Roman" w:hAnsi="Times New Roman"/>
-          <w:sz w:val="24"/>
-          <w:szCs w:val="24"/>
-          <w:lang w:val="en-US"/>
-        </w:rPr>
-        <w:t xml:space="preserve"> Terdapat dua tipe dasar sinyal diantaranya sebagai berikut :</w:t>
+        <w:t>M̤e̤n̤ṳr̤ṳt̤ ̤H̤ṳi̤b̤e̤r̤t̤ ̤K̤w̤a̤k̤e̤r̤n̤a̤a̤k̤,̤ ̤s̤i̤n̤y̤a̤l̤ ̤a̤d̤a̤l̤a̤h̤ ̤s̤e̤b̤ṳa̤h̤ ̤f̤e̤n̤o̤m̤e̤n̤a̤ ̤y̤a̤n̤g̤ ̤m̤ṳn̤c̤ṳl̤ ̤d̤a̤r̤i̤ ̤s̤ṳa̤t̤ṳ ̤l̤i̤n̤g̤k̤ṳn̤g̤a̤n̤ ̤t̤e̤r̤t̤e̤n̤t̤ṳ ̤d̤a̤n̤ ̤d̤a̤p̤a̤t̤ ̤d̤i̤n̤y̤a̤t̤a̤k̤a̤n̤ ̤s̤e̤c̤a̤r̤a̤ ̤k̤ṳa̤n̤t̤i̤t̤a̤t̤i̤f̤.̤ ̤D̤a̤n̤ ̤j̤ṳg̤a̤ ̤S̤i̤n̤y̤a̤l̤ ̤a̤d̤a̤l̤a̤h̤ ̤s̤ṳa̤t̤ṳ ̤b̤e̤s̤a̤r̤a̤n̤ ̤f̤i̤s̤i̤s̤ ̤y̤a̤n̤g̤ ̤b̤e̤r̤ṳb̤a̤h̤ ̤t̤e̤r̤h̤a̤d̤a̤p̤ ̤w̤a̤k̤t̤ṳ,̤ ̤r̤ṳa̤n̤g̤,̤ ̤a̤t̤a̤ṳp̤ṳn̤ ̤d̤a̤p̤a̤t̤ ̤b̤e̤r̤ṳb̤a̤h̤ ̤t̤e̤r̤h̤a̤d̤a̤p̤ ̤v̤a̤r̤i̤a̤b̤e̤l̤ ̤b̤e̤b̤a̤s̤ ̤l̤a̤i̤n̤n̤y̤a̤,̤ ̤y̤a̤n̤g̤ ̤d̤i̤m̤a̤k̤s̤ṳd̤ ̤d̤e̤n̤g̤a̤n̤ ̤v̤a̤r̤i̤a̤b̤e̤l̤ ̤b̤e̤b̤a̤s̤ ̤d̤i̤s̤i̤n̤i̤ ̤a̤d̤a̤l̤a̤h̤ ̤s̤i̤n̤y̤a̤l̤ ̤d̤a̤p̤a̤t̤ ̤d̤i̤k̤a̤t̤a̤k̤a̤n̤ ̤s̤e̤b̤a̤g̤a̤i̤ ̤s̤i̤n̤y̤a̤l̤ ̤k̤o̤n̤t̤i̤n̤y̤ṳ ̤(̤d̤i̤n̤y̤a̤t̤a̤k̤a̤n̤ ̤d̤e̤n̤g̤a̤n̤ ̤x̤(̤n̤)̤)̤,̤ ̤s̤i̤n̤y̤a̤l̤ ̤d̤i̤s̤k̤r̤i̤t̤ ̤(̤d̤i̤n̤y̤a̤t̤a̤k̤a̤n̤ ̤d̤e̤n̤g̤a̤n̤ ̤x̤(̤t̤)̤)̤,̤ ̤d̤a̤n̤ ̤l̤a̤i̤n̤-̤l̤a̤i̤n̤ ̤.̤S̤i̤n̤y̤a̤l̤ ̤d̤i̤k̤a̤t̤a̤k̤a̤n̤ ̤s̤e̤b̤a̤g̤a̤i̤ ̤f̤e̤n̤o̤m̤e̤n̤a̤ ̤a̤r̤t̤i̤n̤y̤a̤ ̤s̤i̤n̤y̤a̤l̤ ̤i̤t̤ṳ ̤m̤e̤m̤b̤a̤w̤a̤ ̤i̤n̤f̤o̤r̤m̤a̤s̤i̤.̤ ̤S̤i̤n̤y̤a̤l̤ ̤d̤i̤k̤a̤t̤a̤k̤a̤n̤ ̤s̤e̤c̤a̤r̤a̤ ̤k̤ṳa̤n̤t̤i̤t̤a̤t̤i̤f̤ ̤a̤r̤t̤i̤n̤y̤a̤ ̤d̤a̤r̤i̤ ̤s̤i̤n̤y̤a̤l̤ ̤k̤i̤t̤a̤ ̤b̤i̤s̤a̤ ̤m̤e̤n̤d̤a̤p̤a̤t̤k̤a̤n̤ ̤p̤e̤r̤s̤a̤m̤a̤a̤n̤ ̤m̤a̤t̤e̤m̤a̤t̤i̤k̤a̤ ̤w̤a̤l̤a̤ṳp̤ṳn̤ ̤h̤a̤n̤y̤a̤ ̤b̤e̤r̤ṳp̤a̤ ̤p̤e̤n̤d̤e̤k̤a̤t̤a̤n̤.̤ ̤S̤e̤d̤a̤n̤g̤k̤a̤n̤ ̤M̤e̤n̤ṳr̤ṳt̤ ̤W̤i̤l̤l̤s̤k̤y̤,̤ ̤s̤i̤n̤y̤a̤l̤ ̤a̤d̤a̤l̤a̤h̤ ̤f̤ṳn̤g̤s̤i̤ ̤d̤a̤r̤i̤ ̤v̤a̤r̤i̤a̤b̤e̤l̤ ̤b̤e̤b̤a̤s̤.̤ ̤S̤a̤l̤a̤h̤ ̤s̤a̤t̤ṳ ̤v̤a̤r̤i̤a̤b̤e̤l̤ ̤b̤e̤b̤a̤s̤ ̤ṳn̤t̤ṳk̤ ̤s̤i̤n̤y̤a̤l̤ ̤a̤d̤a̤l̤a̤h̤ ̤w̤a̤k̤t̤ṳ.̤ ̤O̤l̤e̤h̤ ̤k̤a̤r̤e̤n̤a̤ ̤i̤t̤ṳ,̤ ̤s̤e̤r̤i̤n̤g̤ ̤d̤i̤k̤a̤t̤a̤k̤a̤n̤ ̤b̤a̤h̤w̤a̤ ̤s̤i̤n̤y̤a̤l̤ ̤a̤d̤a̤l̤a̤h̤ ̤f̤ṳn̤g̤s̤i̤ ̤w̤a̤k̤t̤ṳ.̤ ̤S̤i̤n̤y̤a̤l̤ ̤ ̤b̤e̤r̤i̤s̤i̤ ̤i̤n̤f̤o̤r̤m̤a̤s̤i̤ ̤m̤e̤n̤g̤e̤n̤a̤i̤ ̤k̤e̤a̤d̤a̤a̤n̤ ̤t̤i̤n̤g̤k̤a̤h̤ ̤l̤a̤k̤ṳ ̤d̤a̤r̤i̤ ̤s̤e̤b̤ṳa̤h̤ ̤s̤i̤s̤t̤e̤m̤ ̤s̤e̤c̤a̤r̤a̤ ̤f̤i̤s̤i̤k̤.̤ ̤T̤e̤r̤d̤a̤p̤a̤t̤ ̤d̤ṳa̤ ̤t̤i̤p̤e̤ ̤d̤a̤s̤a̤r̤ ̤s̤i̤n̤y̤a̤l̤ ̤d̤i̤a̤n̤t̤a̤r̤a̤n̤y̤a̤ ̤s̤e̤b̤a̤g̤a̤i̤ ̤b̤e̤r̤i̤k̤ṳt</w:t>
+      </w:r>
+      <w:r>
+        <w:rPr>
+          <w:rFonts w:cs="Times New Roman" w:ascii="Times New Roman" w:hAnsi="Times New Roman"/>
+          <w:sz w:val="24"/>
+          <w:szCs w:val="24"/>
+          <w:lang w:val="en-US"/>
+        </w:rPr>
+        <w:t xml:space="preserve"> :</w:t>
       </w:r>
     </w:p>
     <w:p>
@@ -1529,12 +1409,7 @@
         <w:ind w:left="426" w:hanging="0"/>
         <w:contextualSpacing/>
         <w:jc w:val="both"/>
-        <w:rPr>
-          <w:rFonts w:ascii="Times New Roman" w:hAnsi="Times New Roman" w:cs="Times New Roman"/>
-          <w:sz w:val="24"/>
-          <w:szCs w:val="24"/>
-          <w:lang w:val="en-US"/>
-        </w:rPr>
+        <w:rPr/>
       </w:pPr>
       <w:r>
         <w:rPr>
@@ -1543,67 +1418,15 @@
           <w:szCs w:val="24"/>
         </w:rPr>
         <w:tab/>
-        <w:t xml:space="preserve">Menurut </w:t>
-      </w:r>
-      <w:r>
-        <w:rPr>
-          <w:rFonts w:cs="Times New Roman" w:ascii="Times New Roman" w:hAnsi="Times New Roman"/>
-          <w:b/>
-          <w:sz w:val="24"/>
-          <w:szCs w:val="24"/>
-        </w:rPr>
-        <w:t>Huibert Kwakernaak</w:t>
-      </w:r>
-      <w:r>
-        <w:rPr>
-          <w:rFonts w:cs="Times New Roman" w:ascii="Times New Roman" w:hAnsi="Times New Roman"/>
-          <w:sz w:val="24"/>
-          <w:szCs w:val="24"/>
-        </w:rPr>
-        <w:t>, sistem adalah bagian dari lingkungan yang menyebabkan sinyal tertentu dalam lingkungan itu dapat saling dihubungkan. Secara singkat sinyal masukan dan sinyal keluaran dihubungkan melalui sistem.</w:t>
-      </w:r>
-      <w:r>
-        <w:rPr>
-          <w:rFonts w:cs="Times New Roman" w:ascii="Times New Roman" w:hAnsi="Times New Roman"/>
-          <w:sz w:val="24"/>
-          <w:szCs w:val="24"/>
-          <w:lang w:val="en-US"/>
-        </w:rPr>
-        <w:t xml:space="preserve"> </w:t>
-      </w:r>
-      <w:r>
-        <w:rPr>
-          <w:rFonts w:cs="Times New Roman" w:ascii="Times New Roman" w:hAnsi="Times New Roman"/>
-          <w:sz w:val="24"/>
-          <w:szCs w:val="24"/>
-        </w:rPr>
-        <w:t>Sebuah sistem memproses sinyal masukan untuk menghasilkan sinyal keluaran. Di dalam sistem terdapat banyak aturan untuk memproses yang dinyatakan dalam bentuk persamaan matematika. Secara umum tidak ada hubungan antara jumlah sinyal masukan dengan keluaran. Oleh karena itu, seseorang tidak dapat menyimpulkan bahwa sistem dengan n masukan harus memiliki m keluaran.</w:t>
-      </w:r>
-      <w:r>
-        <w:rPr>
-          <w:rFonts w:cs="Times New Roman" w:ascii="Times New Roman" w:hAnsi="Times New Roman"/>
-          <w:sz w:val="24"/>
-          <w:szCs w:val="24"/>
-          <w:lang w:val="en-US"/>
-        </w:rPr>
-        <w:t xml:space="preserve"> </w:t>
-      </w:r>
-      <w:r>
-        <w:rPr>
-          <w:rFonts w:cs="Times New Roman" w:ascii="Times New Roman" w:hAnsi="Times New Roman"/>
-          <w:sz w:val="24"/>
-          <w:szCs w:val="24"/>
-        </w:rPr>
-        <w:t>Arah sinyal masukan selalu menuju sistem, sedang sinyal keluaran selalu menjauhi sistem. Hal ini berlaku untuk sistem dengan satu blok. Hal yang sama dapat dikembangkan untuk sistem dengan banyak blok</w:t>
-      </w:r>
-      <w:r>
-        <w:rPr>
-          <w:rFonts w:cs="Times New Roman" w:ascii="Times New Roman" w:hAnsi="Times New Roman"/>
-          <w:sz w:val="24"/>
-          <w:szCs w:val="24"/>
-          <w:lang w:val="en-US"/>
-        </w:rPr>
-        <w:t>. Terdapat dua macam sistem sinyal, yaitu :</w:t>
+      </w:r>
+      <w:r>
+        <w:rPr>
+          <w:rFonts w:cs="Times New Roman" w:ascii="Times New Roman" w:hAnsi="Times New Roman"/>
+          <w:sz w:val="24"/>
+          <w:szCs w:val="24"/>
+          <w:lang w:val="en-US"/>
+        </w:rPr>
+        <w:t>M̤e̤n̤ṳr̤ṳt̤ ̤H̤ṳi̤b̤e̤r̤t̤ ̤K̤w̤a̤k̤e̤r̤n̤a̤a̤k̤,̤ ̤s̤i̤s̤t̤e̤m̤ ̤a̤d̤a̤l̤a̤h̤ ̤b̤a̤g̤i̤a̤n̤ ̤d̤a̤r̤i̤ ̤l̤i̤n̤g̤k̤ṳn̤g̤a̤n̤ ̤y̤a̤n̤g̤ ̤m̤e̤n̤y̤e̤b̤a̤b̤k̤a̤n̤ ̤s̤i̤n̤y̤a̤l̤ ̤t̤e̤r̤t̤e̤n̤t̤ṳ ̤d̤a̤l̤a̤m̤ ̤l̤i̤n̤g̤k̤ṳn̤g̤a̤n̤ ̤i̤t̤ṳ ̤d̤a̤p̤a̤t̤ ̤s̤a̤l̤i̤n̤g̤ ̤d̤i̤h̤ṳb̤ṳn̤g̤k̤a̤n̤.̤ ̤S̤e̤c̤a̤r̤a̤ ̤s̤i̤n̤g̤k̤a̤t̤ ̤s̤i̤n̤y̤a̤l̤ ̤m̤a̤s̤ṳk̤a̤n̤ ̤d̤a̤n̤ ̤s̤i̤n̤y̤a̤l̤ ̤k̤e̤l̤ṳa̤r̤a̤n̤ ̤d̤i̤h̤ṳb̤ṳn̤g̤k̤a̤n̤ ̤m̤e̤l̤a̤l̤ṳi̤ ̤s̤i̤s̤t̤e̤m̤.̤ ̤S̤e̤b̤ṳa̤h̤ ̤s̤i̤s̤t̤e̤m̤ ̤m̤e̤m̤p̤r̤o̤s̤e̤s̤ ̤s̤i̤n̤y̤a̤l̤ ̤m̤a̤s̤ṳk̤a̤n̤ ̤ṳn̤t̤ṳk̤ ̤m̤e̤n̤g̤h̤a̤s̤i̤l̤k̤a̤n̤ ̤s̤i̤n̤y̤a̤l̤ ̤k̤e̤l̤ṳa̤r̤a̤n̤.̤ ̤D̤i̤ ̤d̤a̤l̤a̤m̤ ̤s̤i̤s̤t̤e̤m̤ ̤t̤e̤r̤d̤a̤p̤a̤t̤ ̤b̤a̤n̤y̤a̤k̤ ̤a̤t̤ṳr̤a̤n̤ ̤ṳn̤t̤ṳk̤ ̤m̤e̤m̤p̤r̤o̤s̤e̤s̤ ̤y̤a̤n̤g̤ ̤d̤i̤n̤y̤a̤t̤a̤k̤a̤n̤ ̤d̤a̤l̤a̤m̤ ̤b̤e̤n̤t̤ṳk̤ ̤p̤e̤r̤s̤a̤m̤a̤a̤n̤ ̤m̤a̤t̤e̤m̤a̤t̤i̤k̤a̤.̤ ̤S̤e̤c̤a̤r̤a̤ ̤ṳm̤ṳm̤ ̤t̤i̤d̤a̤k̤ ̤a̤d̤a̤ ̤h̤ṳb̤ṳn̤g̤a̤n̤ ̤a̤n̤t̤a̤r̤a̤ ̤j̤ṳm̤l̤a̤h̤ ̤s̤i̤n̤y̤a̤l̤ ̤m̤a̤s̤ṳk̤a̤n̤ ̤d̤e̤n̤g̤a̤n̤ ̤k̤e̤l̤ṳa̤r̤a̤n̤.̤ ̤O̤l̤e̤h̤ ̤k̤a̤r̤e̤n̤a̤ ̤i̤t̤ṳ,̤ ̤s̤e̤s̤e̤o̤r̤a̤n̤g̤ ̤t̤i̤d̤a̤k̤ ̤d̤a̤p̤a̤t̤ ̤m̤e̤n̤y̤i̤m̤p̤ṳl̤k̤a̤n̤ ̤b̤a̤h̤w̤a̤ ̤s̤i̤s̤t̤e̤m̤ ̤d̤e̤n̤g̤a̤n̤ ̤n̤ ̤m̤a̤s̤ṳk̤a̤n̤ ̤h̤a̤r̤ṳs̤ ̤m̤e̤m̤i̤l̤i̤k̤i̤ ̤m̤ ̤k̤e̤l̤ṳa̤r̤a̤n̤.̤ ̤A̤r̤a̤h̤ ̤s̤i̤n̤y̤a̤l̤ ̤m̤a̤s̤ṳk̤a̤n̤ ̤s̤e̤l̤a̤l̤ṳ ̤m̤e̤n̤ṳj̤ṳ ̤s̤i̤s̤t̤e̤m̤,̤ ̤s̤e̤d̤a̤n̤g̤ ̤s̤i̤n̤y̤a̤l̤ ̤k̤e̤l̤ṳa̤r̤a̤n̤ ̤s̤e̤l̤a̤l̤ṳ ̤m̤e̤n̤j̤a̤ṳh̤i̤ ̤s̤i̤s̤t̤e̤m̤.̤ ̤H̤a̤l̤ ̤i̤n̤i̤ ̤b̤e̤r̤l̤a̤k̤ṳ ̤ṳn̤t̤ṳk̤ ̤s̤i̤s̤t̤e̤m̤ ̤d̤e̤n̤g̤a̤n̤ ̤s̤a̤t̤ṳ ̤b̤l̤o̤k̤.̤ ̤H̤a̤l̤ ̤y̤a̤n̤g̤ ̤s̤a̤m̤a̤ ̤d̤a̤p̤a̤t̤ ̤d̤i̤k̤e̤m̤b̤a̤n̤g̤k̤a̤n̤ ̤ṳn̤t̤ṳk̤ ̤s̤i̤s̤t̤e̤m̤ ̤d̤e̤n̤g̤a̤n̤ ̤b̤a̤n̤y̤a̤k̤ ̤b̤l̤o̤k̤.̤ ̤T̤e̤r̤d̤a̤p̤a̤t̤ ̤d̤ṳa̤ ̤m̤a̤c̤a̤m̤ ̤s̤i̤s̤t̤e̤m̤ ̤s̤i̤n̤y̤a̤l̤,̤ ̤y̤a̤i̤t̤ṳ ̤:̤</w:t>
       </w:r>
     </w:p>
     <w:p>
@@ -2105,7 +1928,13 @@
         </w:rPr>
       </w:pPr>
       <w:r>
-        <w:rPr/>
+        <w:rPr>
+          <w:rFonts w:cs="Times New Roman" w:ascii="Times New Roman" w:hAnsi="Times New Roman"/>
+          <w:b/>
+          <w:sz w:val="24"/>
+          <w:szCs w:val="24"/>
+          <w:lang w:val="en-US"/>
+        </w:rPr>
       </w:r>
     </w:p>
     <w:p>
@@ -2125,15 +1954,6 @@
           <w:lang w:val="en-US"/>
         </w:rPr>
         <w:tab/>
-      </w:r>
-      <w:r>
-        <w:rPr>
-          <w:rFonts w:cs="Times New Roman" w:ascii="Times New Roman" w:hAnsi="Times New Roman"/>
-          <w:b/>
-          <w:sz w:val="24"/>
-          <w:szCs w:val="24"/>
-          <w:lang w:val="en-US"/>
-        </w:rPr>
         <w:t xml:space="preserve">BAB II </w:t>
         <w:tab/>
       </w:r>
@@ -2171,7 +1991,13 @@
         </w:rPr>
       </w:pPr>
       <w:r>
-        <w:rPr/>
+        <w:rPr>
+          <w:rFonts w:cs="Times New Roman" w:ascii="Times New Roman" w:hAnsi="Times New Roman"/>
+          <w:b/>
+          <w:sz w:val="24"/>
+          <w:szCs w:val="24"/>
+          <w:lang w:val="en-US"/>
+        </w:rPr>
       </w:r>
     </w:p>
     <w:p>
@@ -2194,27 +2020,7 @@
           <w:szCs w:val="24"/>
           <w:lang w:val="en-US"/>
         </w:rPr>
-        <w:t xml:space="preserve">Penggunaan </w:t>
-      </w:r>
-      <w:r>
-        <w:rPr>
-          <w:rFonts w:cs="Times New Roman" w:ascii="Times New Roman" w:hAnsi="Times New Roman"/>
-          <w:b/>
-          <w:sz w:val="24"/>
-          <w:szCs w:val="24"/>
-          <w:lang w:val="en-US"/>
-        </w:rPr>
-        <w:t>Plot</w:t>
-      </w:r>
-      <w:r>
-        <w:rPr>
-          <w:rFonts w:cs="Times New Roman" w:ascii="Times New Roman" w:hAnsi="Times New Roman"/>
-          <w:b/>
-          <w:sz w:val="24"/>
-          <w:szCs w:val="24"/>
-          <w:lang w:val="en-US"/>
-        </w:rPr>
-        <w:t xml:space="preserve"> untuk Sinyal Kontinu</w:t>
+        <w:t>Penggunaan Plot untuk Sinyal Kontinu</w:t>
       </w:r>
     </w:p>
     <w:p>
@@ -2228,7 +2034,7 @@
       </w:pPr>
       <w:r>
         <w:drawing>
-          <wp:anchor behindDoc="0" distT="0" distB="0" distL="0" distR="0" simplePos="0" locked="0" layoutInCell="1" allowOverlap="1" relativeHeight="8">
+          <wp:anchor behindDoc="0" distT="0" distB="0" distL="0" distR="0" simplePos="0" locked="0" layoutInCell="1" allowOverlap="1" relativeHeight="2">
             <wp:simplePos x="0" y="0"/>
             <wp:positionH relativeFrom="column">
               <wp:align>center</wp:align>
@@ -2280,7 +2086,16 @@
           <w:szCs w:val="24"/>
           <w:lang w:val="en-US"/>
         </w:rPr>
-        <w:t xml:space="preserve">Gambar 2.1 Sinyal kontinu dengan </w:t>
+        <w:t>G</w:t>
+      </w:r>
+      <w:r>
+        <w:rPr>
+          <w:rFonts w:cs="Times New Roman" w:ascii="Times New Roman" w:hAnsi="Times New Roman"/>
+          <w:sz w:val="24"/>
+          <w:szCs w:val="24"/>
+          <w:lang w:val="en-US"/>
+        </w:rPr>
+        <w:t xml:space="preserve">ambar 2.1 Sinyal kontinu dengan </w:t>
       </w:r>
       <w:r>
         <w:rPr>
@@ -2314,7 +2129,7 @@
       </w:pPr>
       <w:r>
         <w:drawing>
-          <wp:anchor behindDoc="0" distT="0" distB="0" distL="0" distR="0" simplePos="0" locked="0" layoutInCell="1" allowOverlap="1" relativeHeight="9">
+          <wp:anchor behindDoc="0" distT="0" distB="0" distL="0" distR="0" simplePos="0" locked="0" layoutInCell="1" allowOverlap="1" relativeHeight="3">
             <wp:simplePos x="0" y="0"/>
             <wp:positionH relativeFrom="column">
               <wp:align>center</wp:align>
@@ -2366,7 +2181,16 @@
           <w:szCs w:val="24"/>
           <w:lang w:val="en-US"/>
         </w:rPr>
-        <w:t>Gambar 2.2 . Sinyal kontinu Dengan  NIM</w:t>
+        <w:t>G</w:t>
+      </w:r>
+      <w:r>
+        <w:rPr>
+          <w:rFonts w:cs="Times New Roman" w:ascii="Times New Roman" w:hAnsi="Times New Roman"/>
+          <w:sz w:val="24"/>
+          <w:szCs w:val="24"/>
+          <w:lang w:val="en-US"/>
+        </w:rPr>
+        <w:t>ambar 2.2 . Sinyal kontinu Dengan  NIM</w:t>
       </w:r>
     </w:p>
     <w:p>
@@ -2384,218 +2208,34 @@
           <w:szCs w:val="24"/>
           <w:lang w:val="en-US"/>
         </w:rPr>
-        <w:t>Pada percobaan pertama yaitu mengenai penggunaan perintah</w:t>
-      </w:r>
-      <w:r>
-        <w:rPr>
-          <w:rFonts w:cs="Times New Roman" w:ascii="Times New Roman" w:hAnsi="Times New Roman"/>
-          <w:i/>
-          <w:iCs/>
-          <w:sz w:val="24"/>
-          <w:szCs w:val="24"/>
-          <w:lang w:val="en-US"/>
-        </w:rPr>
-        <w:t xml:space="preserve"> </w:t>
-      </w:r>
-      <w:r>
-        <w:rPr>
-          <w:rFonts w:cs="Times New Roman" w:ascii="Times New Roman" w:hAnsi="Times New Roman"/>
-          <w:i/>
-          <w:iCs/>
-          <w:sz w:val="24"/>
-          <w:szCs w:val="24"/>
-          <w:lang w:val="en-US"/>
-        </w:rPr>
-        <w:t>plot</w:t>
-      </w:r>
-      <w:r>
-        <w:rPr>
-          <w:rFonts w:cs="Times New Roman" w:ascii="Times New Roman" w:hAnsi="Times New Roman"/>
-          <w:i/>
-          <w:iCs/>
-          <w:sz w:val="24"/>
-          <w:szCs w:val="24"/>
-          <w:lang w:val="en-US"/>
-        </w:rPr>
-        <w:t xml:space="preserve"> </w:t>
-      </w:r>
-      <w:r>
-        <w:rPr>
-          <w:rFonts w:cs="Times New Roman" w:ascii="Times New Roman" w:hAnsi="Times New Roman"/>
-          <w:sz w:val="24"/>
-          <w:szCs w:val="24"/>
-          <w:lang w:val="en-US"/>
-        </w:rPr>
-        <w:t>untuk sinyal kontinu. Sebelum pengggunaan</w:t>
-      </w:r>
-      <w:r>
-        <w:rPr>
-          <w:rFonts w:cs="Times New Roman" w:ascii="Times New Roman" w:hAnsi="Times New Roman"/>
-          <w:i/>
-          <w:iCs/>
-          <w:sz w:val="24"/>
-          <w:szCs w:val="24"/>
-          <w:lang w:val="en-US"/>
-        </w:rPr>
-        <w:t xml:space="preserve"> </w:t>
-      </w:r>
-      <w:r>
-        <w:rPr>
-          <w:rFonts w:cs="Times New Roman" w:ascii="Times New Roman" w:hAnsi="Times New Roman"/>
-          <w:i/>
-          <w:iCs/>
-          <w:sz w:val="24"/>
-          <w:szCs w:val="24"/>
-          <w:lang w:val="en-US"/>
-        </w:rPr>
-        <w:t>plo</w:t>
-      </w:r>
-      <w:r>
-        <w:rPr>
-          <w:rFonts w:cs="Times New Roman" w:ascii="Times New Roman" w:hAnsi="Times New Roman"/>
-          <w:i w:val="false"/>
-          <w:iCs w:val="false"/>
-          <w:sz w:val="24"/>
-          <w:szCs w:val="24"/>
-          <w:lang w:val="en-US"/>
-        </w:rPr>
-        <w:t>t</w:t>
-      </w:r>
-      <w:r>
-        <w:rPr>
-          <w:rFonts w:cs="Times New Roman" w:ascii="Times New Roman" w:hAnsi="Times New Roman"/>
-          <w:i/>
-          <w:iCs/>
-          <w:sz w:val="24"/>
-          <w:szCs w:val="24"/>
-          <w:lang w:val="en-US"/>
-        </w:rPr>
-        <w:t xml:space="preserve"> </w:t>
-      </w:r>
-      <w:r>
-        <w:rPr>
-          <w:rFonts w:cs="Times New Roman" w:ascii="Times New Roman" w:hAnsi="Times New Roman"/>
-          <w:sz w:val="24"/>
-          <w:szCs w:val="24"/>
-          <w:lang w:val="en-US"/>
-        </w:rPr>
-        <w:t>tersebut ada beberapa perintah yang membangun atau menghasilkan gambar seperti diatas, t= [45:0.01:135]; berfungsi untuk memplotkan atau membentuk sebuah sinyal waktu kontinu dari sudut 45</w:t>
-      </w:r>
-      <w:r>
-        <w:rPr>
-          <w:rFonts w:cs="Times New Roman" w:ascii="Times New Roman" w:hAnsi="Times New Roman"/>
-          <w:sz w:val="24"/>
-          <w:szCs w:val="24"/>
-          <w:vertAlign w:val="superscript"/>
-          <w:lang w:val="en-US"/>
-        </w:rPr>
-        <w:t>0</w:t>
-      </w:r>
-      <w:r>
-        <w:rPr>
-          <w:rFonts w:cs="Times New Roman" w:ascii="Times New Roman" w:hAnsi="Times New Roman"/>
-          <w:sz w:val="24"/>
-          <w:szCs w:val="24"/>
-          <w:lang w:val="en-US"/>
-        </w:rPr>
-        <w:t xml:space="preserve"> sampai dengan 135</w:t>
-      </w:r>
-      <w:r>
-        <w:rPr>
-          <w:rFonts w:cs="Times New Roman" w:ascii="Times New Roman" w:hAnsi="Times New Roman"/>
-          <w:sz w:val="24"/>
-          <w:szCs w:val="24"/>
-          <w:vertAlign w:val="superscript"/>
-          <w:lang w:val="en-US"/>
-        </w:rPr>
-        <w:t>0</w:t>
-      </w:r>
-      <w:r>
-        <w:rPr>
-          <w:rFonts w:cs="Times New Roman" w:ascii="Times New Roman" w:hAnsi="Times New Roman"/>
-          <w:sz w:val="24"/>
-          <w:szCs w:val="24"/>
-          <w:lang w:val="en-US"/>
-        </w:rPr>
-        <w:t xml:space="preserve">, xt=2*sin(2*(t*pi/180)); digunakan untuk menuliskan persamaan sinyal waktu kontinu agar sinyal waktu kontinu bisa muncul pada saat di </w:t>
-      </w:r>
-      <w:r>
-        <w:rPr>
-          <w:rFonts w:cs="Times New Roman" w:ascii="Times New Roman" w:hAnsi="Times New Roman"/>
-          <w:i/>
-          <w:sz w:val="24"/>
-          <w:szCs w:val="24"/>
-          <w:lang w:val="en-US"/>
-        </w:rPr>
-        <w:t xml:space="preserve">Run </w:t>
-      </w:r>
-      <w:r>
-        <w:rPr>
-          <w:rFonts w:cs="Times New Roman" w:ascii="Times New Roman" w:hAnsi="Times New Roman"/>
-          <w:sz w:val="24"/>
-          <w:szCs w:val="24"/>
-          <w:lang w:val="en-US"/>
-        </w:rPr>
-        <w:t>di matlab/</w:t>
-      </w:r>
-      <w:r>
-        <w:rPr>
-          <w:rFonts w:cs="Times New Roman" w:ascii="Times New Roman" w:hAnsi="Times New Roman"/>
-          <w:sz w:val="24"/>
-          <w:szCs w:val="24"/>
-          <w:lang w:val="en-US"/>
-        </w:rPr>
-        <w:t>octave</w:t>
-      </w:r>
-      <w:r>
-        <w:rPr>
-          <w:rFonts w:cs="Times New Roman" w:ascii="Times New Roman" w:hAnsi="Times New Roman"/>
-          <w:sz w:val="24"/>
-          <w:szCs w:val="24"/>
-          <w:lang w:val="en-US"/>
-        </w:rPr>
-        <w:t>, memiliki Amplitudo = 2, memiliki frekuensi samping fs = 2 akan membentuk 1 bukit dan 1 lembah, dan (t*pi/180) digunakan untuk mengubah sudut dalam derajat menjadi radian karena di matlab hanya mengerti pada kondisi radian bukan derajat</w:t>
-      </w:r>
-      <w:r>
-        <w:rPr>
-          <w:rFonts w:cs="Times New Roman" w:ascii="Times New Roman" w:hAnsi="Times New Roman"/>
-          <w:i/>
-          <w:sz w:val="24"/>
-          <w:szCs w:val="24"/>
-          <w:lang w:val="en-US"/>
-        </w:rPr>
-        <w:t>. Figure</w:t>
-      </w:r>
-      <w:r>
-        <w:rPr>
-          <w:rFonts w:cs="Times New Roman" w:ascii="Times New Roman" w:hAnsi="Times New Roman"/>
-          <w:sz w:val="24"/>
-          <w:szCs w:val="24"/>
-          <w:lang w:val="en-US"/>
-        </w:rPr>
-        <w:t xml:space="preserve"> (1) berfungsi untuk membuka jendela pada matlab untuk menampilkan keluaran berupa gambar. Plot (t,xt); digunakan untuk menampilkan sinyal yang berbentuk sinyal analog dengan sinyal xt perubahannya terhadap sepanjang selang waktu t. xlabel ('waktu kontinyu 17101109(t)');berfungsi untuk memberikan keterangan pada sumbu x di matlab dengan keterangan waktu kontinyu 17101109 (sesuai NIM kita). ylabel ('Nilai x(t)'); berfungsi untuk memberikan keterangan pada sumbu y di matlab dengan keterangan Nilai x(t). title ('Sinyal Kontinyu 17101109');</w:t>
+        <w:t>P̤a̤d̤a̤ ̤p̤e̤r̤c̤o̤b̤a̤a̤n̤ ̤p̤e̤r̤t̤a̤m̤a̤ ̤y̤a̤i̤t̤ṳ ̤m̤e̤n̤g̤e̤n̤a̤i̤ ̤p̤e̤n̤g̤g̤ṳn̤a̤a̤n̤ ̤p̤e̤r̤i̤n̤t̤a̤h̤ ̤p̤l̤o̤t̤ ̤ṳn̤t̤ṳk̤ ̤s̤i̤n̤y̤a̤l̤ ̤k̤o̤n̤t̤i̤n̤ṳ.̤ ̤S̤e̤b̤e̤l̤ṳm̤ ̤p̤e̤n̤g̤g̤g̤ṳn̤a̤a̤n̤ ̤p̤l̤o̤t̤ ̤t̤e̤r̤s̤e̤b̤ṳt̤ ̤a̤d̤a̤ ̤b̤e̤b̤e̤r̤a̤p̤a̤ ̤p̤e̤r̤i̤n̤t̤a̤h̤ ̤y̤a̤n̤g̤ ̤m̤e̤m̤b̤a̤n̤g̤ṳn̤ ̤a̤t̤a̤ṳ ̤m̤e̤n̤g̤h̤a̤s̤i̤l̤k̤a̤n̤ ̤g̤a̤m̤b̤a̤r̤ ̤s̤e̤p̤e̤r̤t̤i̤ ̤d̤i̤a̤t̤a̤s̤,̤ ̤t̤=̤ ̤[̤4̤5̤:̤0̤.̤0̤1̤:̤1̤3̤5̤]̤;̤ ̤b̤e̤r̤f̤ṳn̤g̤s̤i̤ ̤ṳn̤t̤ṳk̤ ̤m̤e̤m̤p̤l̤o̤t̤k̤a̤n̤ ̤a̤t̤a̤ṳ ̤m̤e̤m̤b̤e̤n̤t̤ṳk̤ ̤s̤e̤b̤ṳa̤h̤ ̤s̤i̤n̤y̤a̤l̤ ̤w̤a̤k̤t̤ṳ ̤k̤o̤n̤t̤i̤n̤ṳ ̤d̤a̤r̤i̤ ̤s̤ṳd̤ṳt̤ ̤4̤5̤0̤ ̤s̤a̤m̤p̤a̤i̤ ̤d̤e̤n̤g̤a̤n̤ ̤1̤3̤5̤0̤,̤ ̤x̤t̤=̤2̤*̤s̤i̤n̤(̤2̤*̤(̤t̤*̤p̤i̤/̤1̤8̤0̤)̤)̤;̤ ̤d̤i̤g̤ṳn̤a̤k̤a̤n̤ ̤ṳn̤t̤ṳk̤ ̤m̤e̤n̤ṳl̤i̤s̤k̤a̤n̤ ̤p̤e̤r̤s̤a̤m̤a̤a̤n̤ ̤s̤i̤n̤y̤a̤l̤ ̤w̤a̤k̤t̤ṳ ̤k̤o̤n̤t̤i̤n̤ṳ ̤a̤g̤a̤r̤ ̤s̤i̤n̤y̤a̤l̤ ̤w̤a̤k̤t̤ṳ ̤k̤o̤n̤t̤i̤n̤ṳ ̤b̤i̤s̤a̤ ̤m̤ṳn̤c̤ṳl̤ ̤p̤a̤d̤a̤ ̤s̤a̤a̤t̤ ̤d̤i̤ ̤R̤ṳn̤ ̤d̤i̤ ̤m̤a̤t̤l̤a̤b̤/̤o̤c̤t̤a̤v̤e̤,̤ ̤m̤e̤m̤i̤l̤i̤k̤i̤ ̤A̤m̤p̤l̤i̤t̤ṳd̤o̤ ̤=̤ ̤2̤,̤ ̤m̤e̤m̤i̤l̤i̤k̤i̤ ̤f̤r̤e̤k̤ṳe̤n̤s̤i̤ ̤s̤a̤m̤p̤i̤n̤g̤ ̤f̤s̤ ̤=̤ ̤2̤ ̤a̤k̤a̤n̤ ̤m̤e̤m̤b̤e̤n̤t̤ṳk̤ ̤1̤ ̤b̤ṳk̤i̤t̤ ̤d̤a̤n̤ ̤1̤ ̤l̤e̤m̤b̤a̤h̤,̤ ̤d̤a̤n̤ ̤(̤t̤*̤p̤i̤/̤1̤8̤0̤)̤ ̤d̤i̤g̤ṳn̤a̤k̤a̤n̤ ̤ṳn̤t̤ṳk̤ ̤m̤e̤n̤g̤ṳb̤a̤h̤ ̤s̤ṳd̤ṳt̤ ̤d̤a̤l̤a̤m̤ ̤d̤e̤r̤a̤j̤a̤t̤ ̤m̤e̤n̤j̤a̤d̤i̤ ̤r̤a̤d̤i̤a̤n̤ ̤k̤a̤r̤e̤n̤a̤ ̤d̤i̤ ̤m̤a̤t̤l̤a̤b̤ ̤h̤a̤n̤y̤a̤ ̤m̤e̤n̤g̤e̤r̤t̤i̤ ̤p̤a̤d̤a̤ ̤k̤o̤n̤d̤i̤s̤i̤ ̤r̤a̤d̤i̤a̤n̤ ̤b̤ṳk̤a̤n̤ ̤d̤e̤r̤a̤j̤a̤t̤.̤ ̤F̤i̤g̤ṳr̤e̤ ̤(̤1̤)̤ ̤b̤e̤r̤f̤ṳn̤g̤s̤i̤ ̤ṳn̤t̤ṳk̤ ̤m̤e̤m̤b̤ṳk̤a̤ ̤j̤e̤n̤d̤e̤l̤a̤ ̤p̤a̤d̤a̤ ̤m̤a̤t̤l̤a̤b̤ ̤ṳn̤t̤ṳk̤ ̤m̤e̤n̤a̤m̤p̤i̤l̤k̤a̤n̤ ̤k̤e̤l̤ṳa̤r̤a̤n̤ ̤b̤e̤r̤ṳp̤a̤ ̤g̤a̤m̤b̤a̤r̤.̤ ̤P̤l̤o̤t̤ ̤(̤t̤,̤x̤t̤)̤;̤ ̤d̤i̤g̤ṳn̤a̤k̤a̤n̤ ̤ṳn̤t̤ṳk̤ ̤m̤e̤n̤a̤m̤p̤i̤l̤k̤a̤n̤ ̤s̤i̤n̤y̤a̤l̤ ̤y̤a̤n̤g̤ ̤b̤e̤r̤b̤e̤n̤t̤ṳk̤ ̤s̤i̤n̤y̤a̤l̤ ̤a̤n̤a̤l̤o̤g̤ ̤d̤e̤n̤g̤a̤n̤ ̤s̤i̤n̤y̤a̤l̤ ̤x̤t̤ ̤p̤e̤r̤ṳb̤a̤h̤a̤n̤n̤y̤a̤ ̤t̤e̤r̤h̤a̤d̤a̤p̤ ̤s̤e̤p̤a̤n̤j̤a̤n̤g̤ ̤s̤e̤l̤a̤n̤g̤ ̤w̤a̤k̤t̤ṳ ̤t̤.̤ ̤x̤l̤a̤b̤e̤l̤ ̤(̤'̤w̤a̤k̤t̤ṳ ̤k̤o̤n̤t̤i̤n̤y̤ṳ ̤1̤7̤1̤0̤1̤1̤0̤9̤(̤t̤)̤'̤)̤;̤b̤e̤r̤f̤ṳn̤g̤s̤i̤ ̤ṳn̤t̤ṳk̤ ̤m̤e̤m̤b̤e̤r̤i̤k̤a̤n̤ ̤k̤e̤t̤e̤r̤a̤n̤g̤a̤n̤ ̤p̤a̤d̤a̤ ̤s̤ṳm̤b̤ṳ ̤x̤ ̤d̤i̤ ̤m̤a̤t̤l̤a̤b̤ ̤d̤e̤n̤g̤a̤n̤ ̤k̤e̤t̤e̤r̤a̤n̤g̤a̤n̤ ̤w̤a̤k̤t̤ṳ ̤k̤o̤n̤t̤i̤n̤y̤ṳ ̤1̤7̤1̤0̤1̤1̤0̤9̤ ̤(̤s̤e̤s̤ṳa̤i̤ ̤N̤I̤M̤ ̤k̤i̤t̤a̤)̤.̤ ̤y̤l̤a̤b̤e̤l̤ ̤(̤'̤N̤i̤l̤a̤i̤ ̤x̤(̤t̤)̤'̤)̤;̤ ̤b̤e̤r̤f̤ṳn̤g̤s̤i̤ ̤ṳn̤t̤ṳk̤ ̤m̤e̤m̤b̤e̤r̤i̤k̤a̤n̤ ̤k̤e̤t̤e̤r̤a̤n̤g̤a̤n̤ ̤p̤a̤d̤a̤ ̤s̤ṳm̤b̤ṳ ̤y̤ ̤d̤i̤ ̤m̤a̤t̤l̤a̤b̤ ̤d̤e̤n̤g̤a̤n̤ ̤k̤e̤t̤e̤r̤a̤n̤g̤a̤n̤ ̤N̤i̤l̤a̤i̤ ̤x̤(̤t̤)̤.̤ ̤t̤i̤t̤l̤e̤ ̤(̤'̤S̤i̤n̤y̤a̤l̤ ̤K̤o̤n̤t̤i̤n̤y̤ṳ ̤1̤7̤1̤0̤1̤1̤0̤9̤'̤)̤;̤</w:t>
       </w:r>
     </w:p>
     <w:p>
       <w:pPr>
         <w:pStyle w:val="Normal"/>
         <w:spacing w:lineRule="auto" w:line="360" w:before="0" w:after="0"/>
+        <w:ind w:firstLine="426"/>
         <w:jc w:val="both"/>
-        <w:rPr>
-          <w:rFonts w:ascii="Times New Roman" w:hAnsi="Times New Roman" w:cs="Times New Roman"/>
-          <w:sz w:val="24"/>
-          <w:szCs w:val="24"/>
-          <w:lang w:val="en-US"/>
-        </w:rPr>
-      </w:pPr>
-      <w:r>
-        <w:rPr>
-          <w:rFonts w:cs="Times New Roman" w:ascii="Times New Roman" w:hAnsi="Times New Roman"/>
-          <w:sz w:val="24"/>
-          <w:szCs w:val="24"/>
-          <w:lang w:val="en-US"/>
-        </w:rPr>
-        <w:t>Berfungsi untuk memberikan judul pada percobaan pertama ini dengan judul “ Sinyal kontinyu 17101109”. Dengan perintah-perintah diatas kita dapat menghasilkan keluaran sinyal waktu kontinyu diatas.</w:t>
+        <w:rPr/>
+      </w:pPr>
+      <w:r>
+        <w:rPr>
+          <w:rFonts w:cs="Times New Roman" w:ascii="Times New Roman" w:hAnsi="Times New Roman"/>
+          <w:sz w:val="24"/>
+          <w:szCs w:val="24"/>
+          <w:lang w:val="en-US"/>
+        </w:rPr>
+        <w:t>̤</w:t>
+      </w:r>
+      <w:r>
+        <w:rPr>
+          <w:rFonts w:cs="Times New Roman" w:ascii="Times New Roman" w:hAnsi="Times New Roman"/>
+          <w:sz w:val="24"/>
+          <w:szCs w:val="24"/>
+          <w:lang w:val="en-US"/>
+        </w:rPr>
+        <w:t>B̤e̤r̤f̤ṳn̤g̤s̤i̤ ̤ṳn̤t̤ṳk̤ ̤m̤e̤m̤b̤e̤r̤i̤k̤a̤n̤ ̤j̤ṳd̤ṳl̤ ̤p̤a̤d̤a̤ ̤p̤e̤r̤c̤o̤b̤a̤a̤n̤ ̤p̤e̤r̤t̤a̤m̤a̤ ̤i̤n̤i̤ ̤d̤e̤n̤g̤a̤n̤ ̤j̤ṳd̤ṳl̤ ̤“̤ ̤S̤i̤n̤y̤a̤l̤ ̤k̤o̤n̤t̤i̤n̤y̤ṳ ̤1̤7̤1̤0̤1̤1̤0̤9̤”̤.̤ ̤D̤e̤n̤g̤a̤n̤ ̤p̤e̤r̤i̤n̤t̤a̤h̤-̤p̤e̤r̤i̤n̤t̤a̤h̤ ̤d̤i̤a̤t̤a̤s̤ ̤k̤i̤t̤a̤ ̤d̤a̤p̤a̤t̤ ̤m̤e̤n̤g̤h̤a̤s̤i̤l̤k̤a̤n̤ ̤k̤e̤l̤ṳa̤r̤a̤n̤ ̤s̤i̤n̤y̤a̤l̤ ̤w̤a̤k̤t̤ṳ ̤k̤o̤n̤t̤i̤n̤y̤ṳ ̤d̤i̤a̤t̤a̤s̤.̤</w:t>
       </w:r>
     </w:p>
     <w:p>
@@ -2643,7 +2283,7 @@
       </w:pPr>
       <w:r>
         <w:drawing>
-          <wp:anchor behindDoc="0" distT="0" distB="0" distL="0" distR="0" simplePos="0" locked="0" layoutInCell="1" allowOverlap="1" relativeHeight="10">
+          <wp:anchor behindDoc="0" distT="0" distB="0" distL="0" distR="0" simplePos="0" locked="0" layoutInCell="1" allowOverlap="1" relativeHeight="4">
             <wp:simplePos x="0" y="0"/>
             <wp:positionH relativeFrom="column">
               <wp:align>center</wp:align>
@@ -2697,7 +2337,7 @@
           <w:szCs w:val="24"/>
           <w:lang w:val="en-US"/>
         </w:rPr>
-        <w:t>Gambar 2.</w:t>
+        <w:t>G</w:t>
       </w:r>
       <w:r>
         <w:rPr>
@@ -2708,29 +2348,7 @@
           <w:szCs w:val="24"/>
           <w:lang w:val="en-US"/>
         </w:rPr>
-        <w:t>3</w:t>
-      </w:r>
-      <w:r>
-        <w:rPr>
-          <w:rFonts w:cs="Times New Roman" w:ascii="Times New Roman" w:hAnsi="Times New Roman"/>
-          <w:b w:val="false"/>
-          <w:bCs w:val="false"/>
-          <w:sz w:val="24"/>
-          <w:szCs w:val="24"/>
-          <w:lang w:val="en-US"/>
-        </w:rPr>
-        <w:t xml:space="preserve"> sinyal dikrit </w:t>
-      </w:r>
-      <w:r>
-        <w:rPr>
-          <w:rFonts w:cs="Times New Roman" w:ascii="Times New Roman" w:hAnsi="Times New Roman"/>
-          <w:b w:val="false"/>
-          <w:bCs w:val="false"/>
-          <w:sz w:val="24"/>
-          <w:szCs w:val="24"/>
-          <w:lang w:val="en-US"/>
-        </w:rPr>
-        <w:t xml:space="preserve">dengan </w:t>
+        <w:t xml:space="preserve">ambar 2.3 sinyal dikrit dengan </w:t>
       </w:r>
       <w:r>
         <w:rPr>
@@ -2838,7 +2456,7 @@
       </w:pPr>
       <w:r>
         <w:drawing>
-          <wp:anchor behindDoc="0" distT="0" distB="0" distL="0" distR="0" simplePos="0" locked="0" layoutInCell="1" allowOverlap="1" relativeHeight="11">
+          <wp:anchor behindDoc="0" distT="0" distB="0" distL="0" distR="0" simplePos="0" locked="0" layoutInCell="1" allowOverlap="1" relativeHeight="5">
             <wp:simplePos x="0" y="0"/>
             <wp:positionH relativeFrom="column">
               <wp:align>center</wp:align>
@@ -2890,34 +2508,16 @@
           <w:szCs w:val="24"/>
           <w:lang w:val="en-US"/>
         </w:rPr>
-        <w:t>Gambar 2.</w:t>
-      </w:r>
-      <w:r>
-        <w:rPr>
-          <w:rFonts w:cs="Times New Roman" w:ascii="Times New Roman" w:hAnsi="Times New Roman"/>
-          <w:sz w:val="24"/>
-          <w:szCs w:val="24"/>
-          <w:lang w:val="en-US"/>
-        </w:rPr>
-        <w:t>4</w:t>
-      </w:r>
-      <w:r>
-        <w:rPr>
-          <w:rFonts w:cs="Times New Roman" w:ascii="Times New Roman" w:hAnsi="Times New Roman"/>
-          <w:sz w:val="24"/>
-          <w:szCs w:val="24"/>
-          <w:lang w:val="en-US"/>
-        </w:rPr>
-        <w:t xml:space="preserve"> sinyal dikrit </w:t>
-      </w:r>
-      <w:r>
-        <w:rPr>
-          <w:rFonts w:cs="Times New Roman" w:ascii="Times New Roman" w:hAnsi="Times New Roman"/>
-          <w:sz w:val="24"/>
-          <w:szCs w:val="24"/>
-          <w:lang w:val="en-US"/>
-        </w:rPr>
-        <w:t xml:space="preserve">dengan </w:t>
+        <w:t>G</w:t>
+      </w:r>
+      <w:r>
+        <w:rPr>
+          <w:rFonts w:cs="Times New Roman" w:ascii="Times New Roman" w:hAnsi="Times New Roman"/>
+          <w:sz w:val="24"/>
+          <w:szCs w:val="24"/>
+          <w:lang w:val="en-US"/>
+        </w:rPr>
+        <w:t xml:space="preserve">ambar 2.4 sinyal dikrit dengan </w:t>
       </w:r>
       <w:r>
         <w:rPr>
@@ -2967,330 +2567,16 @@
           <w:szCs w:val="24"/>
           <w:lang w:val="en-US"/>
         </w:rPr>
-        <w:t xml:space="preserve">   </w:t>
-      </w:r>
-      <w:r>
-        <w:rPr>
-          <w:rFonts w:cs="Times New Roman" w:ascii="Times New Roman" w:hAnsi="Times New Roman"/>
-          <w:sz w:val="24"/>
-          <w:szCs w:val="24"/>
-          <w:lang w:val="en-US"/>
-        </w:rPr>
-        <w:t xml:space="preserve">Pada percobaan ketiga yaitu sama seperti percobaan kedua mengenai </w:t>
-      </w:r>
-      <w:r>
-        <w:rPr>
-          <w:rFonts w:cs="Times New Roman" w:ascii="Times New Roman" w:hAnsi="Times New Roman"/>
-          <w:i/>
-          <w:sz w:val="24"/>
-          <w:szCs w:val="24"/>
-          <w:lang w:val="en-US"/>
-        </w:rPr>
-        <w:t>script</w:t>
-      </w:r>
-      <w:r>
-        <w:rPr>
-          <w:rFonts w:cs="Times New Roman" w:ascii="Times New Roman" w:hAnsi="Times New Roman"/>
-          <w:sz w:val="24"/>
-          <w:szCs w:val="24"/>
-          <w:lang w:val="en-US"/>
-        </w:rPr>
-        <w:t xml:space="preserve"> pada matlabnya, cuman yang membedakan pada percobaan ketiga ini nilai x(n) nya diganti dengan NIM 17101109 (x(n) = [</w:t>
-      </w:r>
-      <w:r>
-        <w:rPr>
-          <w:rFonts w:cs="Times New Roman" w:ascii="Times New Roman" w:hAnsi="Times New Roman"/>
-          <w:sz w:val="24"/>
-          <w:szCs w:val="24"/>
-          <w:lang w:val="en-US"/>
-        </w:rPr>
-        <w:t>1 7 1 0 1 1 0 9</w:t>
-      </w:r>
-      <w:r>
-        <w:rPr>
-          <w:rFonts w:cs="Times New Roman" w:ascii="Times New Roman" w:hAnsi="Times New Roman"/>
-          <w:sz w:val="24"/>
-          <w:szCs w:val="24"/>
-          <w:lang w:val="en-US"/>
-        </w:rPr>
-        <w:t>]); dan otomatis nilai n nya pun harus menyesuaikan dengan jumlah x(n) nya jadi (n =[-</w:t>
-      </w:r>
-      <w:r>
-        <w:rPr>
-          <w:rFonts w:cs="Times New Roman" w:ascii="Times New Roman" w:hAnsi="Times New Roman"/>
-          <w:sz w:val="24"/>
-          <w:szCs w:val="24"/>
-          <w:lang w:val="en-US"/>
-        </w:rPr>
-        <w:t>2 -1 0 1 2 3 4 5</w:t>
-      </w:r>
-      <w:r>
-        <w:rPr>
-          <w:rFonts w:cs="Times New Roman" w:ascii="Times New Roman" w:hAnsi="Times New Roman"/>
-          <w:sz w:val="24"/>
-          <w:szCs w:val="24"/>
-          <w:lang w:val="en-US"/>
-        </w:rPr>
-        <w:t>]); maka analisa nya adalah pada saat n = -</w:t>
-      </w:r>
-      <w:r>
-        <w:rPr>
-          <w:rFonts w:cs="Times New Roman" w:ascii="Times New Roman" w:hAnsi="Times New Roman"/>
-          <w:sz w:val="24"/>
-          <w:szCs w:val="24"/>
-          <w:lang w:val="en-US"/>
-        </w:rPr>
-        <w:t>2</w:t>
-      </w:r>
-      <w:r>
-        <w:rPr>
-          <w:rFonts w:cs="Times New Roman" w:ascii="Times New Roman" w:hAnsi="Times New Roman"/>
-          <w:sz w:val="24"/>
-          <w:szCs w:val="24"/>
-          <w:lang w:val="en-US"/>
-        </w:rPr>
-        <w:t xml:space="preserve"> atau kita sebut </w:t>
-      </w:r>
-      <w:r>
-        <w:rPr>
-          <w:rFonts w:cs="Times New Roman" w:ascii="Times New Roman" w:hAnsi="Times New Roman"/>
-          <w:i/>
-          <w:sz w:val="24"/>
-          <w:szCs w:val="24"/>
-          <w:lang w:val="en-US"/>
-        </w:rPr>
-        <w:t>index</w:t>
-      </w:r>
-      <w:r>
-        <w:rPr>
-          <w:rFonts w:cs="Times New Roman" w:ascii="Times New Roman" w:hAnsi="Times New Roman"/>
-          <w:sz w:val="24"/>
-          <w:szCs w:val="24"/>
-          <w:lang w:val="en-US"/>
-        </w:rPr>
-        <w:t xml:space="preserve"> 0 maka nilai x(n) atau kita sebut amplitudonya = 1, pada saat n = -1 atau kita sebut </w:t>
-      </w:r>
-      <w:r>
-        <w:rPr>
-          <w:rFonts w:cs="Times New Roman" w:ascii="Times New Roman" w:hAnsi="Times New Roman"/>
-          <w:i/>
-          <w:sz w:val="24"/>
-          <w:szCs w:val="24"/>
-          <w:lang w:val="en-US"/>
-        </w:rPr>
-        <w:t>index</w:t>
-      </w:r>
-      <w:r>
-        <w:rPr>
-          <w:rFonts w:cs="Times New Roman" w:ascii="Times New Roman" w:hAnsi="Times New Roman"/>
-          <w:sz w:val="24"/>
-          <w:szCs w:val="24"/>
-          <w:lang w:val="en-US"/>
-        </w:rPr>
-        <w:t xml:space="preserve"> 1 maka nilai x(n) atau kita sebut amplitudonya = 7, pada saat n = </w:t>
-      </w:r>
-      <w:r>
-        <w:rPr>
-          <w:rFonts w:cs="Times New Roman" w:ascii="Times New Roman" w:hAnsi="Times New Roman"/>
-          <w:sz w:val="24"/>
-          <w:szCs w:val="24"/>
-          <w:lang w:val="en-US"/>
-        </w:rPr>
-        <w:t>0</w:t>
-      </w:r>
-      <w:r>
-        <w:rPr>
-          <w:rFonts w:cs="Times New Roman" w:ascii="Times New Roman" w:hAnsi="Times New Roman"/>
-          <w:sz w:val="24"/>
-          <w:szCs w:val="24"/>
-          <w:lang w:val="en-US"/>
-        </w:rPr>
-        <w:t xml:space="preserve"> atau kita sebut </w:t>
-      </w:r>
-      <w:r>
-        <w:rPr>
-          <w:rFonts w:cs="Times New Roman" w:ascii="Times New Roman" w:hAnsi="Times New Roman"/>
-          <w:i/>
-          <w:sz w:val="24"/>
-          <w:szCs w:val="24"/>
-          <w:lang w:val="en-US"/>
-        </w:rPr>
-        <w:t>index</w:t>
-      </w:r>
-      <w:r>
-        <w:rPr>
-          <w:rFonts w:cs="Times New Roman" w:ascii="Times New Roman" w:hAnsi="Times New Roman"/>
-          <w:sz w:val="24"/>
-          <w:szCs w:val="24"/>
-          <w:lang w:val="en-US"/>
-        </w:rPr>
-        <w:t xml:space="preserve"> 2 maka nilai x(n) atau kita sebut amplitudonya = 1, pada saat n = </w:t>
-      </w:r>
-      <w:r>
-        <w:rPr>
-          <w:rFonts w:cs="Times New Roman" w:ascii="Times New Roman" w:hAnsi="Times New Roman"/>
-          <w:sz w:val="24"/>
-          <w:szCs w:val="24"/>
-          <w:lang w:val="en-US"/>
-        </w:rPr>
-        <w:t>1</w:t>
-      </w:r>
-      <w:r>
-        <w:rPr>
-          <w:rFonts w:cs="Times New Roman" w:ascii="Times New Roman" w:hAnsi="Times New Roman"/>
-          <w:sz w:val="24"/>
-          <w:szCs w:val="24"/>
-          <w:lang w:val="en-US"/>
-        </w:rPr>
-        <w:t xml:space="preserve"> atau kita sebut </w:t>
-      </w:r>
-      <w:r>
-        <w:rPr>
-          <w:rFonts w:cs="Times New Roman" w:ascii="Times New Roman" w:hAnsi="Times New Roman"/>
-          <w:i/>
-          <w:sz w:val="24"/>
-          <w:szCs w:val="24"/>
-          <w:lang w:val="en-US"/>
-        </w:rPr>
-        <w:t>index</w:t>
-      </w:r>
-      <w:r>
-        <w:rPr>
-          <w:rFonts w:cs="Times New Roman" w:ascii="Times New Roman" w:hAnsi="Times New Roman"/>
-          <w:sz w:val="24"/>
-          <w:szCs w:val="24"/>
-          <w:lang w:val="en-US"/>
-        </w:rPr>
-        <w:t xml:space="preserve"> 3 maka nilai x(n) atau kita sebut amplitudonya = 0, pada saat n = </w:t>
-      </w:r>
-      <w:r>
-        <w:rPr>
-          <w:rFonts w:cs="Times New Roman" w:ascii="Times New Roman" w:hAnsi="Times New Roman"/>
-          <w:sz w:val="24"/>
-          <w:szCs w:val="24"/>
-          <w:lang w:val="en-US"/>
-        </w:rPr>
-        <w:t>2</w:t>
-      </w:r>
-      <w:r>
-        <w:rPr>
-          <w:rFonts w:cs="Times New Roman" w:ascii="Times New Roman" w:hAnsi="Times New Roman"/>
-          <w:sz w:val="24"/>
-          <w:szCs w:val="24"/>
-          <w:lang w:val="en-US"/>
-        </w:rPr>
-        <w:t xml:space="preserve"> atau kita sebut </w:t>
-      </w:r>
-      <w:r>
-        <w:rPr>
-          <w:rFonts w:cs="Times New Roman" w:ascii="Times New Roman" w:hAnsi="Times New Roman"/>
-          <w:i/>
-          <w:sz w:val="24"/>
-          <w:szCs w:val="24"/>
-          <w:lang w:val="en-US"/>
-        </w:rPr>
-        <w:t>index</w:t>
-      </w:r>
-      <w:r>
-        <w:rPr>
-          <w:rFonts w:cs="Times New Roman" w:ascii="Times New Roman" w:hAnsi="Times New Roman"/>
-          <w:sz w:val="24"/>
-          <w:szCs w:val="24"/>
-          <w:lang w:val="en-US"/>
-        </w:rPr>
-        <w:t xml:space="preserve"> 4 maka nilai x(n) atau kita sebut amplitudonya = 1, dan seterusnya sampe dengan n = </w:t>
-      </w:r>
-      <w:r>
-        <w:rPr>
-          <w:rFonts w:cs="Times New Roman" w:ascii="Times New Roman" w:hAnsi="Times New Roman"/>
-          <w:sz w:val="24"/>
-          <w:szCs w:val="24"/>
-          <w:lang w:val="en-US"/>
-        </w:rPr>
-        <w:t>5</w:t>
-      </w:r>
-      <w:r>
-        <w:rPr>
-          <w:rFonts w:cs="Times New Roman" w:ascii="Times New Roman" w:hAnsi="Times New Roman"/>
-          <w:sz w:val="24"/>
-          <w:szCs w:val="24"/>
-          <w:lang w:val="en-US"/>
-        </w:rPr>
-        <w:t xml:space="preserve"> atau kita sebut </w:t>
-      </w:r>
-      <w:r>
-        <w:rPr>
-          <w:rFonts w:cs="Times New Roman" w:ascii="Times New Roman" w:hAnsi="Times New Roman"/>
-          <w:i/>
-          <w:sz w:val="24"/>
-          <w:szCs w:val="24"/>
-          <w:lang w:val="en-US"/>
-        </w:rPr>
-        <w:t>index</w:t>
-      </w:r>
-      <w:r>
-        <w:rPr>
-          <w:rFonts w:cs="Times New Roman" w:ascii="Times New Roman" w:hAnsi="Times New Roman"/>
-          <w:sz w:val="24"/>
-          <w:szCs w:val="24"/>
-          <w:lang w:val="en-US"/>
-        </w:rPr>
-        <w:t xml:space="preserve"> 7 maka nilai x(n) atau kita sebut amplitudonya = </w:t>
-      </w:r>
-      <w:r>
-        <w:rPr>
-          <w:rFonts w:cs="Times New Roman" w:ascii="Times New Roman" w:hAnsi="Times New Roman"/>
-          <w:sz w:val="24"/>
-          <w:szCs w:val="24"/>
-          <w:lang w:val="en-US"/>
-        </w:rPr>
-        <w:t>9</w:t>
-      </w:r>
-      <w:r>
-        <w:rPr>
-          <w:rFonts w:cs="Times New Roman" w:ascii="Times New Roman" w:hAnsi="Times New Roman"/>
-          <w:sz w:val="24"/>
-          <w:szCs w:val="24"/>
-          <w:lang w:val="en-US"/>
-        </w:rPr>
-        <w:t xml:space="preserve">. Sampai dengan nilai </w:t>
-      </w:r>
-      <w:r>
-        <w:rPr>
-          <w:rFonts w:cs="Times New Roman" w:ascii="Times New Roman" w:hAnsi="Times New Roman"/>
-          <w:i/>
-          <w:sz w:val="24"/>
-          <w:szCs w:val="24"/>
-          <w:lang w:val="en-US"/>
-        </w:rPr>
-        <w:t>index</w:t>
-      </w:r>
-      <w:r>
-        <w:rPr>
-          <w:rFonts w:cs="Times New Roman" w:ascii="Times New Roman" w:hAnsi="Times New Roman"/>
-          <w:sz w:val="24"/>
-          <w:szCs w:val="24"/>
-          <w:lang w:val="en-US"/>
-        </w:rPr>
-        <w:t xml:space="preserve">nya n = </w:t>
-      </w:r>
-      <w:r>
-        <w:rPr>
-          <w:rFonts w:cs="Times New Roman" w:ascii="Times New Roman" w:hAnsi="Times New Roman"/>
-          <w:sz w:val="24"/>
-          <w:szCs w:val="24"/>
-          <w:lang w:val="en-US"/>
-        </w:rPr>
-        <w:t>5</w:t>
-      </w:r>
-      <w:r>
-        <w:rPr>
-          <w:rFonts w:cs="Times New Roman" w:ascii="Times New Roman" w:hAnsi="Times New Roman"/>
-          <w:sz w:val="24"/>
-          <w:szCs w:val="24"/>
-          <w:lang w:val="en-US"/>
-        </w:rPr>
-        <w:t>. Dan dibagian ini perintah terpenting juga selain x(n) dan n nya jumlah harus sama, yaitu perintah stem (n, xn); karena ini adalah perintah yang digunakan untuk menampilkan gambar sinyal dengan bentuk garis-garis diskrit seperti pada gambar diatas.</w:t>
+        <w:t xml:space="preserve">   ̤</w:t>
+      </w:r>
+      <w:r>
+        <w:rPr>
+          <w:rFonts w:cs="Times New Roman" w:ascii="Times New Roman" w:hAnsi="Times New Roman"/>
+          <w:sz w:val="24"/>
+          <w:szCs w:val="24"/>
+          <w:lang w:val="en-US"/>
+        </w:rPr>
+        <w:t>P̤a̤d̤a̤ ̤p̤e̤r̤c̤o̤b̤a̤a̤n̤ ̤k̤e̤t̤i̤g̤a̤ ̤y̤a̤i̤t̤ṳ ̤s̤a̤m̤a̤ ̤s̤e̤p̤e̤r̤t̤i̤ ̤p̤e̤r̤c̤o̤b̤a̤a̤n̤ ̤k̤e̤d̤ṳa̤ ̤m̤e̤n̤g̤e̤n̤a̤i̤ ̤s̤c̤r̤i̤p̤t̤ ̤p̤a̤d̤a̤ ̤m̤a̤t̤l̤a̤b̤n̤y̤a̤,̤ ̤c̤ṳm̤a̤n̤ ̤y̤a̤n̤g̤ ̤m̤e̤m̤b̤e̤d̤a̤k̤a̤n̤ ̤p̤a̤d̤a̤ ̤p̤e̤r̤c̤o̤b̤a̤a̤n̤ ̤k̤e̤t̤i̤g̤a̤ ̤i̤n̤i̤ ̤n̤i̤l̤a̤i̤ ̤x̤(̤n̤)̤ ̤n̤y̤a̤ ̤d̤i̤g̤a̤n̤t̤i̤ ̤d̤e̤n̤g̤a̤n̤ ̤N̤I̤M̤ ̤1̤7̤1̤0̤1̤1̤0̤9̤ ̤(̤x̤(̤n̤)̤ ̤=̤ ̤[̤1̤ ̤7̤ ̤1̤ ̤0̤ ̤1̤ ̤1̤ ̤0̤ ̤9̤]̤)̤;̤ ̤d̤a̤n̤ ̤o̤t̤o̤m̤a̤t̤i̤s̤ ̤n̤i̤l̤a̤i̤ ̤n̤ ̤n̤y̤a̤ ̤p̤ṳn̤ ̤h̤a̤r̤ṳs̤ ̤m̤e̤n̤y̤e̤s̤ṳa̤i̤k̤a̤n̤ ̤d̤e̤n̤g̤a̤n̤ ̤j̤ṳm̤l̤a̤h̤ ̤x̤(̤n̤)̤ ̤n̤y̤a̤ ̤j̤a̤d̤i̤ ̤(̤n̤ ̤=̤[̤-̤2̤ ̤-̤1̤ ̤0̤ ̤1̤ ̤2̤ ̤3̤ ̤4̤ ̤5̤]̤)̤;̤ ̤m̤a̤k̤a̤ ̤a̤n̤a̤l̤i̤s̤a̤ ̤n̤y̤a̤ ̤a̤d̤a̤l̤a̤h̤ ̤p̤a̤d̤a̤ ̤s̤a̤a̤t̤ ̤n̤ ̤=̤ ̤-̤2̤ ̤a̤t̤a̤ṳ ̤k̤i̤t̤a̤ ̤s̤e̤b̤ṳt̤ ̤i̤n̤d̤e̤x̤ ̤0̤ ̤m̤a̤k̤a̤ ̤n̤i̤l̤a̤i̤ ̤x̤(̤n̤)̤ ̤a̤t̤a̤ṳ ̤k̤i̤t̤a̤ ̤s̤e̤b̤ṳt̤ ̤a̤m̤p̤l̤i̤t̤ṳd̤o̤n̤y̤a̤ ̤=̤ ̤1̤,̤ ̤p̤a̤d̤a̤ ̤s̤a̤a̤t̤ ̤n̤ ̤=̤ ̤-̤1̤ ̤a̤t̤a̤ṳ ̤k̤i̤t̤a̤ ̤s̤e̤b̤ṳt̤ ̤i̤n̤d̤e̤x̤ ̤1̤ ̤m̤a̤k̤a̤ ̤n̤i̤l̤a̤i̤ ̤x̤(̤n̤)̤ ̤a̤t̤a̤ṳ ̤k̤i̤t̤a̤ ̤s̤e̤b̤ṳt̤ ̤a̤m̤p̤l̤i̤t̤ṳd̤o̤n̤y̤a̤ ̤=̤ ̤7̤,̤ ̤p̤a̤d̤a̤ ̤s̤a̤a̤t̤ ̤n̤ ̤=̤ ̤0̤ ̤a̤t̤a̤ṳ ̤k̤i̤t̤a̤ ̤s̤e̤b̤ṳt̤ ̤i̤n̤d̤e̤x̤ ̤2̤ ̤m̤a̤k̤a̤ ̤n̤i̤l̤a̤i̤ ̤x̤(̤n̤)̤ ̤a̤t̤a̤ṳ ̤k̤i̤t̤a̤ ̤s̤e̤b̤ṳt̤ ̤a̤m̤p̤l̤i̤t̤ṳd̤o̤n̤y̤a̤ ̤=̤ ̤1̤,̤ ̤p̤a̤d̤a̤ ̤s̤a̤a̤t̤ ̤n̤ ̤=̤ ̤1̤ ̤a̤t̤a̤ṳ ̤k̤i̤t̤a̤ ̤s̤e̤b̤ṳt̤ ̤i̤n̤d̤e̤x̤ ̤3̤ ̤m̤a̤k̤a̤ ̤n̤i̤l̤a̤i̤ ̤x̤(̤n̤)̤ ̤a̤t̤a̤ṳ ̤k̤i̤t̤a̤ ̤s̤e̤b̤ṳt̤ ̤a̤m̤p̤l̤i̤t̤ṳd̤o̤n̤y̤a̤ ̤=̤ ̤0̤,̤ ̤p̤a̤d̤a̤ ̤s̤a̤a̤t̤ ̤n̤ ̤=̤ ̤2̤ ̤a̤t̤a̤ṳ ̤k̤i̤t̤a̤ ̤s̤e̤b̤ṳt̤ ̤i̤n̤d̤e̤x̤ ̤4̤ ̤m̤a̤k̤a̤ ̤n̤i̤l̤a̤i̤ ̤x̤(̤n̤)̤ ̤a̤t̤a̤ṳ ̤k̤i̤t̤a̤ ̤s̤e̤b̤ṳt̤ ̤a̤m̤p̤l̤i̤t̤ṳd̤o̤n̤y̤a̤ ̤=̤ ̤1̤,̤ ̤d̤a̤n̤ ̤s̤e̤t̤e̤r̤ṳs̤n̤y̤a̤ ̤s̤a̤m̤p̤e̤ ̤d̤e̤n̤g̤a̤n̤ ̤n̤ ̤=̤ ̤5̤ ̤a̤t̤a̤ṳ ̤k̤i̤t̤a̤ ̤s̤e̤b̤ṳt̤ ̤i̤n̤d̤e̤x̤ ̤7̤ ̤m̤a̤k̤a̤ ̤n̤i̤l̤a̤i̤ ̤x̤(̤n̤)̤ ̤a̤t̤a̤ṳ ̤k̤i̤t̤a̤ ̤s̤e̤b̤ṳt̤ ̤a̤m̤p̤l̤i̤t̤ṳd̤o̤n̤y̤a̤ ̤=̤ ̤9̤.̤ ̤S̤a̤m̤p̤a̤i̤ ̤d̤e̤n̤g̤a̤n̤ ̤n̤i̤l̤a̤i̤ ̤i̤n̤d̤e̤x̤n̤y̤a̤ ̤n̤ ̤=̤ ̤5̤.̤ ̤D̤a̤n̤ ̤d̤i̤b̤a̤g̤i̤a̤n̤ ̤i̤n̤i̤ ̤p̤e̤r̤i̤n̤t̤a̤h̤ ̤t̤e̤r̤p̤e̤n̤t̤i̤n̤g̤ ̤j̤ṳg̤a̤ ̤s̤e̤l̤a̤i̤n̤ ̤x̤(̤n̤)̤ ̤d̤a̤n̤ ̤n̤ ̤n̤y̤a̤ ̤j̤ṳm̤l̤a̤h̤ ̤h̤a̤r̤ṳs̤ ̤s̤a̤m̤a̤,̤ ̤y̤a̤i̤t̤ṳ ̤p̤e̤r̤i̤n̤t̤a̤h̤ ̤s̤t̤e̤m̤ ̤(̤n̤,̤ ̤x̤n̤)̤;̤ ̤k̤a̤r̤e̤n̤a̤ ̤i̤n̤i̤ ̤a̤d̤a̤l̤a̤h̤ ̤p̤e̤r̤i̤n̤t̤a̤h̤ ̤y̤a̤n̤g̤ ̤d̤i̤g̤ṳn̤a̤k̤a̤n̤ ̤ṳn̤t̤ṳk̤ ̤m̤e̤n̤a̤m̤p̤i̤l̤k̤a̤n̤ ̤g̤a̤m̤b̤a̤r̤ ̤s̤i̤n̤y̤a̤l̤ ̤d̤e̤n̤g̤a̤n̤ ̤b̤e̤n̤t̤ṳk̤ ̤g̤a̤r̤i̤s̤-̤g̤a̤r̤i̤s̤ ̤d̤i̤s̤k̤r̤i̤t̤ ̤s̤e̤p̤e̤r̤t̤i̤ ̤p̤a̤d̤a̤ ̤g̤a̤m̤b̤a̤r̤ ̤d̤i̤a̤t̤a̤s̤.̤</w:t>
       </w:r>
     </w:p>
     <w:p>
@@ -3343,7 +2629,7 @@
       </w:pPr>
       <w:r>
         <w:drawing>
-          <wp:anchor behindDoc="0" distT="0" distB="0" distL="0" distR="0" simplePos="0" locked="0" layoutInCell="1" allowOverlap="1" relativeHeight="12">
+          <wp:anchor behindDoc="0" distT="0" distB="0" distL="0" distR="0" simplePos="0" locked="0" layoutInCell="1" allowOverlap="1" relativeHeight="6">
             <wp:simplePos x="0" y="0"/>
             <wp:positionH relativeFrom="column">
               <wp:align>center</wp:align>
@@ -3397,7 +2683,7 @@
           <w:szCs w:val="24"/>
           <w:lang w:val="en-US"/>
         </w:rPr>
-        <w:t>Gambar 2.</w:t>
+        <w:t>G</w:t>
       </w:r>
       <w:r>
         <w:rPr>
@@ -3408,40 +2694,7 @@
           <w:szCs w:val="24"/>
           <w:lang w:val="en-US"/>
         </w:rPr>
-        <w:t>5</w:t>
-      </w:r>
-      <w:r>
-        <w:rPr>
-          <w:rFonts w:cs="Times New Roman" w:ascii="Times New Roman" w:hAnsi="Times New Roman"/>
-          <w:b w:val="false"/>
-          <w:bCs w:val="false"/>
-          <w:sz w:val="24"/>
-          <w:szCs w:val="24"/>
-          <w:lang w:val="en-US"/>
-        </w:rPr>
-        <w:t xml:space="preserve"> </w:t>
-      </w:r>
-      <w:r>
-        <w:rPr>
-          <w:rFonts w:cs="Times New Roman" w:ascii="Times New Roman" w:hAnsi="Times New Roman"/>
-          <w:b w:val="false"/>
-          <w:bCs w:val="false"/>
-          <w:sz w:val="24"/>
-          <w:szCs w:val="24"/>
-          <w:lang w:val="en-US"/>
-        </w:rPr>
-        <w:t>Sinyal Diskrit dengan Axis</w:t>
-      </w:r>
-      <w:r>
-        <w:rPr>
-          <w:rFonts w:cs="Times New Roman" w:ascii="Times New Roman" w:hAnsi="Times New Roman"/>
-          <w:b w:val="false"/>
-          <w:bCs w:val="false"/>
-          <w:sz w:val="24"/>
-          <w:szCs w:val="24"/>
-          <w:lang w:val="en-US"/>
-        </w:rPr>
-        <w:t>.</w:t>
+        <w:t>ambar 2.5 Sinyal Diskrit dengan Axis.</w:t>
       </w:r>
     </w:p>
     <w:p>
@@ -3459,7 +2712,7 @@
       </w:pPr>
       <w:r>
         <w:drawing>
-          <wp:anchor behindDoc="0" distT="0" distB="0" distL="0" distR="0" simplePos="0" locked="0" layoutInCell="1" allowOverlap="1" relativeHeight="13">
+          <wp:anchor behindDoc="0" distT="0" distB="0" distL="0" distR="0" simplePos="0" locked="0" layoutInCell="1" allowOverlap="1" relativeHeight="7">
             <wp:simplePos x="0" y="0"/>
             <wp:positionH relativeFrom="column">
               <wp:align>center</wp:align>
@@ -3513,7 +2766,7 @@
           <w:szCs w:val="24"/>
           <w:lang w:val="en-US"/>
         </w:rPr>
-        <w:t>Gambar 2.</w:t>
+        <w:t>G</w:t>
       </w:r>
       <w:r>
         <w:rPr>
@@ -3524,40 +2777,7 @@
           <w:szCs w:val="24"/>
           <w:lang w:val="en-US"/>
         </w:rPr>
-        <w:t>6</w:t>
-      </w:r>
-      <w:r>
-        <w:rPr>
-          <w:rFonts w:cs="Times New Roman" w:ascii="Times New Roman" w:hAnsi="Times New Roman"/>
-          <w:b w:val="false"/>
-          <w:bCs w:val="false"/>
-          <w:sz w:val="24"/>
-          <w:szCs w:val="24"/>
-          <w:lang w:val="en-US"/>
-        </w:rPr>
-        <w:t xml:space="preserve"> </w:t>
-      </w:r>
-      <w:r>
-        <w:rPr>
-          <w:rFonts w:cs="Times New Roman" w:ascii="Times New Roman" w:hAnsi="Times New Roman"/>
-          <w:b w:val="false"/>
-          <w:bCs w:val="false"/>
-          <w:sz w:val="24"/>
-          <w:szCs w:val="24"/>
-          <w:lang w:val="en-US"/>
-        </w:rPr>
-        <w:t>Sinyal Diskrit dengan Axis dan NIM</w:t>
-      </w:r>
-      <w:r>
-        <w:rPr>
-          <w:rFonts w:cs="Times New Roman" w:ascii="Times New Roman" w:hAnsi="Times New Roman"/>
-          <w:b w:val="false"/>
-          <w:bCs w:val="false"/>
-          <w:sz w:val="24"/>
-          <w:szCs w:val="24"/>
-          <w:lang w:val="en-US"/>
-        </w:rPr>
-        <w:t>.</w:t>
+        <w:t>ambar 2.6 Sinyal Diskrit dengan Axis dan NIM.</w:t>
       </w:r>
     </w:p>
     <w:p>
@@ -3840,18 +3060,7 @@
           <w:szCs w:val="24"/>
           <w:lang w:val="en-US"/>
         </w:rPr>
-        <w:t xml:space="preserve">D.  </w:t>
-      </w:r>
-      <w:r>
-        <w:rPr>
-          <w:rFonts w:cs="Times New Roman" w:ascii="Times New Roman" w:hAnsi="Times New Roman"/>
-          <w:b/>
-          <w:bCs w:val="false"/>
-          <w:sz w:val="24"/>
-          <w:szCs w:val="24"/>
-          <w:lang w:val="en-US"/>
-        </w:rPr>
-        <w:t>Konvolusi</w:t>
+        <w:t>D.  Konvolusi</w:t>
       </w:r>
     </w:p>
     <w:p>
@@ -3873,7 +3082,7 @@
       </w:pPr>
       <w:r>
         <w:drawing>
-          <wp:anchor behindDoc="0" distT="0" distB="0" distL="0" distR="0" simplePos="0" locked="0" layoutInCell="1" allowOverlap="1" relativeHeight="14">
+          <wp:anchor behindDoc="0" distT="0" distB="0" distL="0" distR="0" simplePos="0" locked="0" layoutInCell="1" allowOverlap="1" relativeHeight="8">
             <wp:simplePos x="0" y="0"/>
             <wp:positionH relativeFrom="column">
               <wp:align>center</wp:align>
@@ -3927,7 +3136,7 @@
           <w:szCs w:val="24"/>
           <w:lang w:val="en-US"/>
         </w:rPr>
-        <w:t>Gambar 2.</w:t>
+        <w:t>G</w:t>
       </w:r>
       <w:r>
         <w:rPr>
@@ -3938,40 +3147,7 @@
           <w:szCs w:val="24"/>
           <w:lang w:val="en-US"/>
         </w:rPr>
-        <w:t>7</w:t>
-      </w:r>
-      <w:r>
-        <w:rPr>
-          <w:rFonts w:cs="Times New Roman" w:ascii="Times New Roman" w:hAnsi="Times New Roman"/>
-          <w:b w:val="false"/>
-          <w:bCs w:val="false"/>
-          <w:sz w:val="24"/>
-          <w:szCs w:val="24"/>
-          <w:lang w:val="en-US"/>
-        </w:rPr>
-        <w:t xml:space="preserve"> </w:t>
-      </w:r>
-      <w:r>
-        <w:rPr>
-          <w:rFonts w:cs="Times New Roman" w:ascii="Times New Roman" w:hAnsi="Times New Roman"/>
-          <w:b w:val="false"/>
-          <w:bCs w:val="false"/>
-          <w:sz w:val="24"/>
-          <w:szCs w:val="24"/>
-          <w:lang w:val="en-US"/>
-        </w:rPr>
-        <w:t>Sinyal Konvolusi</w:t>
-      </w:r>
-      <w:r>
-        <w:rPr>
-          <w:rFonts w:cs="Times New Roman" w:ascii="Times New Roman" w:hAnsi="Times New Roman"/>
-          <w:b w:val="false"/>
-          <w:bCs w:val="false"/>
-          <w:sz w:val="24"/>
-          <w:szCs w:val="24"/>
-          <w:lang w:val="en-US"/>
-        </w:rPr>
-        <w:t>.</w:t>
+        <w:t>ambar 2.7 Sinyal Konvolusi.</w:t>
       </w:r>
     </w:p>
     <w:p>
@@ -3993,7 +3169,7 @@
       </w:pPr>
       <w:r>
         <w:drawing>
-          <wp:anchor behindDoc="0" distT="0" distB="0" distL="0" distR="0" simplePos="0" locked="0" layoutInCell="1" allowOverlap="1" relativeHeight="15">
+          <wp:anchor behindDoc="0" distT="0" distB="0" distL="0" distR="0" simplePos="0" locked="0" layoutInCell="1" allowOverlap="1" relativeHeight="9">
             <wp:simplePos x="0" y="0"/>
             <wp:positionH relativeFrom="column">
               <wp:align>center</wp:align>
@@ -4047,7 +3223,7 @@
           <w:szCs w:val="24"/>
           <w:lang w:val="en-US"/>
         </w:rPr>
-        <w:t>Gambar 2.</w:t>
+        <w:t>G</w:t>
       </w:r>
       <w:r>
         <w:rPr>
@@ -4058,40 +3234,7 @@
           <w:szCs w:val="24"/>
           <w:lang w:val="en-US"/>
         </w:rPr>
-        <w:t>8</w:t>
-      </w:r>
-      <w:r>
-        <w:rPr>
-          <w:rFonts w:cs="Times New Roman" w:ascii="Times New Roman" w:hAnsi="Times New Roman"/>
-          <w:b w:val="false"/>
-          <w:bCs w:val="false"/>
-          <w:sz w:val="24"/>
-          <w:szCs w:val="24"/>
-          <w:lang w:val="en-US"/>
-        </w:rPr>
-        <w:t xml:space="preserve"> </w:t>
-      </w:r>
-      <w:r>
-        <w:rPr>
-          <w:rFonts w:cs="Times New Roman" w:ascii="Times New Roman" w:hAnsi="Times New Roman"/>
-          <w:b w:val="false"/>
-          <w:bCs w:val="false"/>
-          <w:sz w:val="24"/>
-          <w:szCs w:val="24"/>
-          <w:lang w:val="en-US"/>
-        </w:rPr>
-        <w:t>Sinyal Konvolusi dengan NIM</w:t>
-      </w:r>
-      <w:r>
-        <w:rPr>
-          <w:rFonts w:cs="Times New Roman" w:ascii="Times New Roman" w:hAnsi="Times New Roman"/>
-          <w:b w:val="false"/>
-          <w:bCs w:val="false"/>
-          <w:sz w:val="24"/>
-          <w:szCs w:val="24"/>
-          <w:lang w:val="en-US"/>
-        </w:rPr>
-        <w:t>.</w:t>
+        <w:t>ambar 2.8 Sinyal Konvolusi dengan NIM.</w:t>
       </w:r>
     </w:p>
     <w:p>
@@ -4119,200 +3262,78 @@
           <w:szCs w:val="24"/>
           <w:lang w:val="en-US"/>
         </w:rPr>
-        <w:t xml:space="preserve">Pada percobaan </w:t>
-      </w:r>
-      <w:r>
-        <w:rPr>
-          <w:rFonts w:cs="Times New Roman" w:ascii="Times New Roman" w:hAnsi="Times New Roman"/>
-          <w:sz w:val="24"/>
-          <w:szCs w:val="24"/>
-          <w:lang w:val="en-US"/>
-        </w:rPr>
-        <w:t>terakhir</w:t>
-      </w:r>
-      <w:r>
-        <w:rPr>
-          <w:rFonts w:cs="Times New Roman" w:ascii="Times New Roman" w:hAnsi="Times New Roman"/>
-          <w:sz w:val="24"/>
-          <w:szCs w:val="24"/>
-          <w:lang w:val="en-US"/>
-        </w:rPr>
-        <w:t xml:space="preserve"> yaitu percobaan konvolusi sinyal. Definisi dari konvolusi adalah perkalian antara y(n) = x(n) * h(n), dimana y(n) sendiri merupakan variabel yang menunjukkan keterangan keluaran, x(n) merupakan variabel yang menunjukkan keterangan masukan, dan h(n) merupakan variabel yang menunjukkan keterangan sistem. Dalam percobaan ini kita mempraktikannya dengan x(n) nya adalah NIM saya, yaitu x(n) = [ 1 7 1 0 1 </w:t>
-      </w:r>
-      <w:r>
-        <w:rPr>
-          <w:rFonts w:cs="Times New Roman" w:ascii="Times New Roman" w:hAnsi="Times New Roman"/>
-          <w:sz w:val="24"/>
-          <w:szCs w:val="24"/>
-          <w:lang w:val="en-US"/>
-        </w:rPr>
-        <w:t>1</w:t>
-      </w:r>
-      <w:r>
-        <w:rPr>
-          <w:rFonts w:cs="Times New Roman" w:ascii="Times New Roman" w:hAnsi="Times New Roman"/>
-          <w:sz w:val="24"/>
-          <w:szCs w:val="24"/>
-          <w:lang w:val="en-US"/>
-        </w:rPr>
-        <w:t xml:space="preserve"> </w:t>
-      </w:r>
-      <w:r>
-        <w:rPr>
-          <w:rFonts w:cs="Times New Roman" w:ascii="Times New Roman" w:hAnsi="Times New Roman"/>
-          <w:sz w:val="24"/>
-          <w:szCs w:val="24"/>
-          <w:lang w:val="en-US"/>
-        </w:rPr>
-        <w:t>0</w:t>
-      </w:r>
-      <w:r>
-        <w:rPr>
-          <w:rFonts w:cs="Times New Roman" w:ascii="Times New Roman" w:hAnsi="Times New Roman"/>
-          <w:sz w:val="24"/>
-          <w:szCs w:val="24"/>
-          <w:lang w:val="en-US"/>
-        </w:rPr>
-        <w:t xml:space="preserve"> </w:t>
-      </w:r>
-      <w:r>
-        <w:rPr>
-          <w:rFonts w:cs="Times New Roman" w:ascii="Times New Roman" w:hAnsi="Times New Roman"/>
-          <w:sz w:val="24"/>
-          <w:szCs w:val="24"/>
-          <w:lang w:val="en-US"/>
-        </w:rPr>
-        <w:t>9</w:t>
-      </w:r>
-      <w:r>
-        <w:rPr>
-          <w:rFonts w:cs="Times New Roman" w:ascii="Times New Roman" w:hAnsi="Times New Roman"/>
-          <w:sz w:val="24"/>
-          <w:szCs w:val="24"/>
-          <w:lang w:val="en-US"/>
-        </w:rPr>
-        <w:t>]; dan untuk h(n) = [</w:t>
-      </w:r>
-      <w:r>
-        <w:rPr>
-          <w:rFonts w:cs="Times New Roman" w:ascii="Times New Roman" w:hAnsi="Times New Roman"/>
-          <w:sz w:val="24"/>
-          <w:szCs w:val="24"/>
-          <w:lang w:val="en-US"/>
-        </w:rPr>
-        <w:t>3 2 1</w:t>
-      </w:r>
-      <w:r>
-        <w:rPr>
-          <w:rFonts w:cs="Times New Roman" w:ascii="Times New Roman" w:hAnsi="Times New Roman"/>
-          <w:sz w:val="24"/>
-          <w:szCs w:val="24"/>
-          <w:lang w:val="en-US"/>
-        </w:rPr>
-        <w:t xml:space="preserve">]; pada matlab perintah untuk melakukan sebuah perhitungan konvolusi sinyal gunakan perintah yn = conv (x, h); ini artinya adalah perintah untuk melakukan perhitungan konvolusi terhadap x(n) dan h(n) tadi yang telah kita </w:t>
-      </w:r>
-      <w:r>
-        <w:rPr>
-          <w:rFonts w:cs="Times New Roman" w:ascii="Times New Roman" w:hAnsi="Times New Roman"/>
-          <w:i/>
-          <w:sz w:val="24"/>
-          <w:szCs w:val="24"/>
-          <w:lang w:val="en-US"/>
-        </w:rPr>
-        <w:t xml:space="preserve">input </w:t>
-      </w:r>
-      <w:r>
-        <w:rPr>
-          <w:rFonts w:cs="Times New Roman" w:ascii="Times New Roman" w:hAnsi="Times New Roman"/>
-          <w:sz w:val="24"/>
-          <w:szCs w:val="24"/>
-          <w:lang w:val="en-US"/>
-        </w:rPr>
-        <w:t xml:space="preserve">kan setelah itu perintah untuk menampilkan hasil perhitungan konvolusinya adalah gunakan perintah stem (yn); untuk menghasilkan keluaran y(n) gambar sinyal diskrit hasil konvolusinya. Dapatlah hasilnya pada gambar diatas, Pada latihan terakhir yaitu mengenai konvolusi, pada aplikasi matlab konvolusi memiliki fungsi sendiri yang di kenal </w:t>
-      </w:r>
-      <w:r>
-        <w:rPr>
-          <w:rFonts w:cs="Times New Roman" w:ascii="Times New Roman" w:hAnsi="Times New Roman"/>
-          <w:i/>
-          <w:sz w:val="24"/>
-          <w:szCs w:val="24"/>
-          <w:lang w:val="en-US"/>
-        </w:rPr>
-        <w:t xml:space="preserve">conv, </w:t>
-      </w:r>
-      <w:r>
-        <w:rPr>
-          <w:rFonts w:cs="Times New Roman" w:ascii="Times New Roman" w:hAnsi="Times New Roman"/>
-          <w:sz w:val="24"/>
-          <w:szCs w:val="24"/>
-          <w:lang w:val="en-US"/>
-        </w:rPr>
-        <w:t xml:space="preserve">diberikan fungsi tersendiri karena konvolusi tidak bisa di selesaikan dengan cara persamaan </w:t>
-      </w:r>
-      <w:r>
-        <w:rPr>
-          <w:rFonts w:cs="Times New Roman" w:ascii="Times New Roman" w:hAnsi="Times New Roman"/>
-          <w:i/>
-          <w:sz w:val="24"/>
-          <w:szCs w:val="24"/>
-          <w:lang w:val="en-US"/>
-        </w:rPr>
-        <w:t>(non-rekusif),</w:t>
-      </w:r>
-      <w:r>
-        <w:rPr>
-          <w:rFonts w:cs="Times New Roman" w:ascii="Times New Roman" w:hAnsi="Times New Roman"/>
-          <w:sz w:val="24"/>
-          <w:szCs w:val="24"/>
-          <w:lang w:val="en-US"/>
-        </w:rPr>
-        <w:t xml:space="preserve"> tetapi bisa di selesaikan dengan persamaan </w:t>
-      </w:r>
-      <w:r>
-        <w:rPr>
-          <w:rFonts w:cs="Times New Roman" w:ascii="Times New Roman" w:hAnsi="Times New Roman"/>
-          <w:i/>
-          <w:sz w:val="24"/>
-          <w:szCs w:val="24"/>
-          <w:lang w:val="en-US"/>
-        </w:rPr>
-        <w:t>rekusif</w:t>
-      </w:r>
-      <w:r>
-        <w:rPr>
-          <w:rFonts w:cs="Times New Roman" w:ascii="Times New Roman" w:hAnsi="Times New Roman"/>
-          <w:sz w:val="24"/>
-          <w:szCs w:val="24"/>
-          <w:lang w:val="en-US"/>
-        </w:rPr>
-        <w:t xml:space="preserve"> atau yang memiliki </w:t>
-      </w:r>
-      <w:r>
-        <w:rPr>
-          <w:rFonts w:cs="Times New Roman" w:ascii="Times New Roman" w:hAnsi="Times New Roman"/>
-          <w:i/>
-          <w:sz w:val="24"/>
-          <w:szCs w:val="24"/>
-          <w:lang w:val="en-US"/>
-        </w:rPr>
-        <w:t>feedback</w:t>
-      </w:r>
-      <w:r>
-        <w:rPr>
-          <w:rFonts w:cs="Times New Roman" w:ascii="Times New Roman" w:hAnsi="Times New Roman"/>
-          <w:sz w:val="24"/>
-          <w:szCs w:val="24"/>
-          <w:lang w:val="en-US"/>
-        </w:rPr>
-        <w:t>. Variabel x dan h pada program diatas merupakan nilai matriks yang ingin dimasukan untuk di konvolusikan, untuk hasil perhitungan diatas dihasilkan melalui rumus pada program matlab yaitu yn = conv (x,h) atau pada rumus umumnya yaitu y = x(n) x h(n-1). Lalu  jika sudah terhitung pada program maka perlu ditampilkan dengan cara menggunakan sintax pada program yaitu stem (variabel rumus).</w:t>
+        <w:t>P̤a̤d̤a̤ ̤p̤e̤r̤c̤o̤b̤a̤a̤n̤ ̤t̤e̤r̤a̤k̤h̤i̤r̤ ̤y̤a̤i̤t̤ṳ ̤p̤e̤r̤c̤o̤b̤a̤a̤n̤ ̤k̤o̤n̤v̤o̤l̤ṳs̤i̤ ̤s̤i̤n̤y̤a̤l̤.̤ ̤D̤e̤f̤i̤n̤i̤s̤i̤ ̤d̤a̤r̤i̤ ̤k̤o̤n̤v̤o̤l̤ṳs̤i̤ ̤a̤d̤a̤l̤a̤h̤ ̤p̤e̤r̤k̤a̤l̤i̤a̤n̤ ̤a̤n̤t̤a̤r̤a̤ ̤y̤(̤n̤)̤ ̤=̤ ̤x̤(̤n̤)̤ ̤*̤ ̤h̤(̤n̤)̤,̤ ̤d̤i̤m̤a̤n̤a̤ ̤y̤(̤n̤)̤ ̤s̤e̤n̤d̤i̤r̤i̤ ̤m̤e̤r̤ṳp̤a̤k̤a̤n̤ ̤v̤a̤r̤i̤a̤b̤e̤l̤ ̤y̤a̤n̤g̤ ̤m̤e̤n̤ṳn̤j̤ṳk̤k̤a̤n̤ ̤k̤e̤t̤e̤r̤a̤n̤g̤a̤n̤ ̤k̤e̤l̤ṳa̤r̤a̤n̤,̤ ̤x̤(̤n̤)̤ ̤m̤e̤r̤ṳp̤a̤k̤a̤n̤ ̤v̤a̤r̤i̤a̤b̤e̤l̤ ̤y̤a̤n̤g̤ ̤m̤e̤n̤ṳn̤j̤ṳk̤k̤a̤n̤ ̤k̤e̤t̤e̤r̤a̤n̤g̤a̤n̤ ̤m̤a̤s̤ṳk̤a̤n̤,̤ ̤d̤a̤n̤ ̤h̤(̤n̤)̤ ̤m̤e̤r̤ṳp̤a̤k̤a̤n̤ ̤v̤a̤r̤i̤a̤b̤e̤l̤ ̤y̤a̤n̤g̤ ̤m̤e̤n̤ṳn̤j̤ṳk̤k̤a̤n̤ ̤k̤e̤t̤e̤r̤a̤n̤g̤a̤n̤ ̤s̤i̤s̤t̤e̤m̤.̤ ̤D̤a̤l̤a̤m̤ ̤p̤e̤r̤c̤o̤b̤a̤a̤n̤ ̤i̤n̤i̤ ̤k̤i̤t̤a̤ ̤m̤e̤m̤p̤r̤a̤k̤t̤i̤k̤a̤n̤n̤y̤a̤ ̤d̤e̤n̤g̤a̤n̤ ̤x̤(̤n̤)̤ ̤n̤y̤a̤ ̤a̤d̤a̤l̤a̤h̤ ̤N̤I̤M̤ ̤s̤a̤y̤a̤,̤ ̤y̤a̤i̤t̤ṳ ̤x̤(̤n̤)̤ ̤=̤ ̤[̤ ̤1̤ ̤7̤ ̤1̤ ̤0̤ ̤1̤ ̤1̤ ̤0̤ ̤9̤]̤;̤ ̤d̤a̤n̤ ̤ṳn̤t̤ṳk̤ ̤h̤(̤n̤)̤ ̤=̤ ̤[̤3̤ ̤2̤ ̤1̤]̤;̤ ̤p̤a̤d̤a̤ ̤m̤a̤t̤l̤a̤b̤ ̤p̤e̤r̤i̤n̤t̤a̤h̤ ̤ṳn̤t̤ṳk̤ ̤m̤e̤l̤a̤k̤ṳk̤a̤n̤ ̤s̤e̤b̤ṳa̤h̤ ̤p̤e̤r̤h̤i̤t̤ṳn̤g̤a̤n̤ ̤k̤o̤n̤v̤o̤l̤ṳs̤i̤ ̤s̤i̤n̤y̤a̤l̤ ̤g̤ṳn̤a̤k̤a̤n̤ ̤p̤e̤r̤i̤n̤t̤a̤h̤ ̤y̤n̤ ̤=̤ ̤c̤o̤n̤v̤ ̤(̤x̤,̤ ̤h̤)̤;̤ ̤i̤n̤i̤ ̤a̤r̤t̤i̤n̤y̤a̤ ̤a̤d̤a̤l̤a̤h̤ ̤p̤e̤r̤i̤n̤t̤a̤h̤ ̤ṳn̤t̤ṳk̤ ̤m̤e̤l̤a̤k̤ṳk̤a̤n̤ ̤p̤e̤r̤h̤i̤t̤ṳn̤g̤a̤n̤ ̤k̤o̤n̤v̤o̤l̤ṳs̤i̤ ̤t̤e̤r̤h̤a̤d̤a̤p̤ ̤x̤(̤n̤)̤ ̤d̤a̤n̤ ̤h̤(̤n̤)̤ ̤t̤a̤d̤i̤ ̤y̤a̤n̤g̤ ̤t̤e̤l̤a̤h̤ ̤k̤i̤t̤a̤ ̤i̤n̤p̤ṳt̤ ̤k̤a̤n̤ ̤s̤e̤t̤e̤l̤a̤h̤ ̤i̤t̤ṳ ̤p̤e̤r̤i̤n̤t̤a̤h̤ ̤ṳn̤t̤ṳk̤ ̤m̤e̤n̤a̤m̤p̤i̤l̤k̤a̤n̤ ̤h̤a̤s̤i̤l̤ ̤p̤e̤r̤h̤i̤t̤ṳn̤g̤a̤n̤ ̤k̤o̤n̤v̤o̤l̤ṳs̤i̤n̤y̤a̤ ̤a̤d̤a̤l̤a̤h̤ ̤g̤ṳn̤a̤k̤a̤n̤ ̤p̤e̤r̤i̤n̤t̤a̤h̤ ̤s̤t̤e̤m̤ ̤(̤y̤n̤)̤;̤ ̤ṳn̤t̤ṳk̤ ̤m̤e̤n̤g̤h̤a̤s̤i̤l̤k̤a̤n̤ ̤k̤e̤l̤ṳa̤r̤a̤n̤ ̤y̤(̤n̤)̤ ̤g̤a̤m̤b̤a̤r̤ ̤s̤i̤n̤y̤a̤l̤ ̤d̤i̤s̤k̤r̤i̤t̤ ̤h̤a̤s̤i̤l̤ ̤k̤o̤n̤v̤o̤l̤ṳs̤i̤n̤y̤a̤.̤ ̤</w:t>
+      </w:r>
+    </w:p>
+    <w:p>
+      <w:pPr>
+        <w:pStyle w:val="ListParagraph"/>
+        <w:spacing w:lineRule="auto" w:line="360" w:before="0" w:after="0"/>
+        <w:ind w:left="426" w:firstLine="294"/>
+        <w:contextualSpacing/>
+        <w:jc w:val="both"/>
+        <w:rPr/>
+      </w:pPr>
+      <w:r>
+        <w:rPr>
+          <w:rFonts w:cs="Times New Roman" w:ascii="Times New Roman" w:hAnsi="Times New Roman"/>
+          <w:sz w:val="24"/>
+          <w:szCs w:val="24"/>
+          <w:lang w:val="en-US"/>
+        </w:rPr>
+        <w:t>D̤a̤p̤a̤t̤l̤a̤h̤ ̤h̤a̤s̤i̤l̤n̤y̤a̤ ̤p̤a̤d̤a̤ ̤g̤a̤m̤b̤a̤r̤ ̤d̤i̤a̤t̤a̤s̤,̤ ̤P̤a̤d̤a̤ ̤l̤a̤t̤i̤h̤a̤n̤ ̤t̤e̤r̤a̤k̤h̤i̤r̤ ̤y̤a̤i̤t̤ṳ ̤m̤e̤n̤g̤e̤n̤a̤i̤ ̤k̤o̤n̤v̤o̤l̤ṳs̤i̤,̤ ̤p̤a̤d̤a̤ ̤a̤p̤l̤i̤k̤a̤s̤i̤ ̤m̤a̤t̤l̤a̤b̤ ̤k̤o̤n̤v̤o̤l̤ṳs̤i̤ ̤m̤e̤m̤i̤l̤i̤k̤i̤ ̤f̤ṳn̤g̤s̤i̤ ̤s̤e̤n̤d̤i̤r̤i̤ ̤y̤a̤n̤g̤ ̤d̤i̤ ̤k̤e̤n̤a̤l̤ ̤c̤o̤n̤v̤,̤ ̤d̤i̤b̤e̤r̤i̤k̤a̤n̤ ̤f̤ṳn̤g̤s̤i̤ ̤t̤e̤r̤s̤e̤n̤d̤i̤r̤i̤ ̤k̤a̤r̤e̤n̤a̤ ̤k̤o̤n̤v̤o̤l̤ṳs̤i̤ ̤t̤i̤d̤a̤k̤ ̤b̤i̤s̤a̤ ̤d̤i̤ ̤s̤e̤l̤e̤s̤a̤i̤k̤a̤n̤ ̤d̤e̤n̤g̤a̤n̤ ̤c̤a̤r̤a̤ ̤p̤e̤r̤s̤a̤m̤a̤a̤n̤ ̤(̤n̤o̤n̤-̤r̤e̤k̤ṳs̤i̤f̤)̤,̤ ̤t̤e̤t̤a̤p̤i̤ ̤b̤i̤s̤a̤ ̤d̤i̤ ̤s̤e̤l̤e̤s̤a̤i̤k̤a̤n̤ ̤d̤e̤n̤g̤a̤n̤ ̤p̤e̤r̤s̤a̤m̤a̤a̤n̤ ̤r̤e̤k̤ṳs̤i̤f̤ ̤a̤t̤a̤ṳ ̤y̤a̤n̤g̤ ̤m̤e̤m̤i̤l̤i̤k̤i̤ ̤f̤e̤e̤d̤b̤a̤c̤k̤.̤ ̤V̤a̤r̤i̤a̤b̤e̤l̤ ̤x̤ ̤d̤a̤n̤ ̤h̤ ̤p̤a̤d̤a̤ ̤p̤r̤o̤g̤r̤a̤m̤ ̤d̤i̤a̤t̤a̤s̤ ̤m̤e̤r̤ṳp̤a̤k̤a̤n̤ ̤n̤i̤l̤a̤i̤ ̤m̤a̤t̤r̤i̤k̤s̤ ̤y̤a̤n̤g̤ ̤i̤n̤g̤i̤n̤ ̤d̤i̤m̤a̤s̤ṳk̤a̤n̤ ̤ṳn̤t̤ṳk̤ ̤d̤i̤ ̤k̤o̤n̤v̤o̤l̤ṳs̤i̤k̤a̤n̤,̤ ̤ṳn̤t̤ṳk̤ ̤h̤a̤s̤i̤l̤ ̤p̤e̤r̤h̤i̤t̤ṳn̤g̤a̤n̤ ̤d̤i̤a̤t̤a̤s̤ ̤d̤i̤h̤a̤s̤i̤l̤k̤a̤n̤ ̤m̤e̤l̤a̤l̤ṳi̤ ̤r̤ṳm̤ṳs̤ ̤p̤a̤d̤a̤ ̤p̤r̤o̤g̤r̤a̤m̤ ̤m̤a̤t̤l̤a̤b̤ ̤y̤a̤i̤t̤ṳ ̤y̤n̤ ̤=̤ ̤c̤o̤n̤v̤ ̤(̤x̤,̤h̤)̤ ̤a̤t̤a̤ṳ ̤p̤a̤d̤a̤ ̤r̤ṳm̤ṳs̤ ̤ṳm̤ṳm̤n̤y̤a̤ ̤y̤a̤i̤t̤ṳ ̤y̤ ̤=̤ ̤x̤(̤n̤)̤ ̤x̤ ̤h̤(̤n̤-̤1̤)̤.̤ ̤L̤a̤l̤ṳ ̤ ̤j̤i̤k̤a̤ ̤s̤ṳd̤a̤h̤ ̤t̤e̤r̤h̤i̤t̤ṳn̤g̤ ̤p̤a̤d̤a̤ ̤p̤r̤o̤g̤r̤a̤m̤ ̤m̤a̤k̤a̤ ̤p̤e̤r̤l̤ṳ ̤d̤i̤t̤a̤m̤p̤i̤l̤k̤a̤n̤ ̤d̤e̤n̤g̤a̤n̤ ̤c̤a̤r̤a̤ ̤m̤e̤n̤g̤g̤ṳn̤a̤k̤a̤n̤ ̤s̤i̤n̤t̤a̤x̤ ̤p̤a̤d̤a̤ ̤p̤r̤o̤g̤r̤a̤m̤ ̤y̤a̤i̤t̤ṳ ̤s̤t̤e̤m̤ ̤(̤v̤a̤r̤i̤a̤b̤e̤l̤ ̤r̤ṳm̤ṳs̤)̤.̤</w:t>
       </w:r>
     </w:p>
     <w:p>
       <w:pPr>
         <w:pStyle w:val="Normal"/>
         <w:spacing w:lineRule="auto" w:line="360" w:before="0" w:after="0"/>
-        <w:ind w:firstLine="720"/>
-        <w:jc w:val="center"/>
+        <w:rPr>
+          <w:rFonts w:ascii="Times New Roman" w:hAnsi="Times New Roman" w:cs="Times New Roman"/>
+          <w:b/>
+          <w:b/>
+          <w:sz w:val="24"/>
+          <w:szCs w:val="24"/>
+          <w:lang w:val="en-US"/>
+        </w:rPr>
+      </w:pPr>
+      <w:r>
+        <w:rPr>
+          <w:rFonts w:cs="Times New Roman" w:ascii="Times New Roman" w:hAnsi="Times New Roman"/>
+          <w:b/>
+          <w:sz w:val="24"/>
+          <w:szCs w:val="24"/>
+          <w:lang w:val="en-US"/>
+        </w:rPr>
+      </w:r>
+    </w:p>
+    <w:p>
+      <w:pPr>
+        <w:pStyle w:val="Normal"/>
+        <w:spacing w:lineRule="auto" w:line="360" w:before="0" w:after="0"/>
+        <w:rPr>
+          <w:rFonts w:ascii="Times New Roman" w:hAnsi="Times New Roman" w:cs="Times New Roman"/>
+          <w:b/>
+          <w:b/>
+          <w:sz w:val="24"/>
+          <w:szCs w:val="24"/>
+          <w:lang w:val="en-US"/>
+        </w:rPr>
+      </w:pPr>
+      <w:r>
+        <w:rPr>
+          <w:rFonts w:cs="Times New Roman" w:ascii="Times New Roman" w:hAnsi="Times New Roman"/>
+          <w:b/>
+          <w:sz w:val="24"/>
+          <w:szCs w:val="24"/>
+          <w:lang w:val="en-US"/>
+        </w:rPr>
+      </w:r>
+    </w:p>
+    <w:p>
+      <w:pPr>
+        <w:pStyle w:val="Normal"/>
+        <w:spacing w:lineRule="auto" w:line="360" w:before="0" w:after="0"/>
         <w:rPr>
           <w:rFonts w:ascii="Times New Roman" w:hAnsi="Times New Roman" w:cs="Times New Roman"/>
           <w:b/>
@@ -5072,25 +4093,7 @@
           <w:szCs w:val="24"/>
           <w:lang w:val="en-US"/>
         </w:rPr>
-        <w:t xml:space="preserve">Sebaiknya </w:t>
-      </w:r>
-      <w:r>
-        <w:rPr>
-          <w:rFonts w:cs="Times New Roman" w:ascii="Times New Roman" w:hAnsi="Times New Roman"/>
-          <w:sz w:val="24"/>
-          <w:szCs w:val="24"/>
-          <w:lang w:val="en-US"/>
-        </w:rPr>
-        <w:t>j</w:t>
-      </w:r>
-      <w:r>
-        <w:rPr>
-          <w:rFonts w:cs="Times New Roman" w:ascii="Times New Roman" w:hAnsi="Times New Roman"/>
-          <w:sz w:val="24"/>
-          <w:szCs w:val="24"/>
-          <w:lang w:val="en-US"/>
-        </w:rPr>
-        <w:t>angan sampai salah memasukan nilai pada rumus agar tidak salah saat sinyal ditampilkan.</w:t>
+        <w:t>Sebaiknya jangan sampai salah memasukan nilai pada rumus agar tidak salah saat sinyal ditampilkan.</w:t>
       </w:r>
     </w:p>
     <w:p>
@@ -5361,6 +4364,53 @@
         <w:pStyle w:val="ListParagraph"/>
         <w:numPr>
           <w:ilvl w:val="0"/>
+          <w:numId w:val="8"/>
+        </w:numPr>
+        <w:spacing w:lineRule="auto" w:line="360" w:before="0" w:after="0"/>
+        <w:contextualSpacing/>
+        <w:jc w:val="both"/>
+        <w:rPr/>
+      </w:pPr>
+      <w:r>
+        <w:rPr>
+          <w:rFonts w:cs="Times New Roman" w:ascii="Times New Roman" w:hAnsi="Times New Roman"/>
+          <w:sz w:val="24"/>
+          <w:szCs w:val="24"/>
+        </w:rPr>
+        <w:t>Carilah aplikasi lain dari sinyal dan sistem dalam kehidupan sehati – hari !</w:t>
+      </w:r>
+    </w:p>
+    <w:p>
+      <w:pPr>
+        <w:pStyle w:val="ListParagraph"/>
+        <w:spacing w:lineRule="auto" w:line="360" w:before="0" w:after="0"/>
+        <w:contextualSpacing/>
+        <w:jc w:val="both"/>
+        <w:rPr/>
+      </w:pPr>
+      <w:r>
+        <w:rPr>
+          <w:rFonts w:cs="Times New Roman" w:ascii="Times New Roman" w:hAnsi="Times New Roman"/>
+          <w:b/>
+          <w:sz w:val="24"/>
+          <w:szCs w:val="24"/>
+        </w:rPr>
+        <w:t>Jawab</w:t>
+      </w:r>
+      <w:r>
+        <w:rPr>
+          <w:rFonts w:cs="Times New Roman" w:ascii="Times New Roman" w:hAnsi="Times New Roman"/>
+          <w:sz w:val="24"/>
+          <w:szCs w:val="24"/>
+        </w:rPr>
+        <w:t xml:space="preserve"> : </w:t>
+      </w:r>
+    </w:p>
+    <w:p>
+      <w:pPr>
+        <w:pStyle w:val="ListParagraph"/>
+        <w:numPr>
+          <w:ilvl w:val="0"/>
           <w:numId w:val="9"/>
         </w:numPr>
         <w:spacing w:lineRule="auto" w:line="360" w:before="0" w:after="0"/>
@@ -5374,33 +4424,7 @@
           <w:sz w:val="24"/>
           <w:szCs w:val="24"/>
         </w:rPr>
-        <w:t>Carilah aplikasi lain dari sinyal dan sistem dalam kehidupan sehati – hari !</w:t>
-      </w:r>
-    </w:p>
-    <w:p>
-      <w:pPr>
-        <w:pStyle w:val="ListParagraph"/>
-        <w:spacing w:lineRule="auto" w:line="360" w:before="0" w:after="0"/>
-        <w:contextualSpacing/>
-        <w:jc w:val="both"/>
-        <w:rPr/>
-      </w:pPr>
-      <w:r>
-        <w:rPr>
-          <w:rFonts w:cs="Times New Roman" w:ascii="Times New Roman" w:hAnsi="Times New Roman"/>
-          <w:b/>
-          <w:sz w:val="24"/>
-          <w:szCs w:val="24"/>
-        </w:rPr>
-        <w:t>Jawab</w:t>
-      </w:r>
-      <w:r>
-        <w:rPr>
-          <w:rFonts w:cs="Times New Roman" w:ascii="Times New Roman" w:hAnsi="Times New Roman"/>
-          <w:sz w:val="24"/>
-          <w:szCs w:val="24"/>
-        </w:rPr>
-        <w:t xml:space="preserve"> : </w:t>
+        <w:t>Aplikasi sinyal pada kehidupan sehari – hari :</w:t>
       </w:r>
     </w:p>
     <w:p>
@@ -5411,6 +4435,7 @@
           <w:numId w:val="10"/>
         </w:numPr>
         <w:spacing w:lineRule="auto" w:line="360" w:before="0" w:after="0"/>
+        <w:ind w:left="1440" w:hanging="360"/>
         <w:contextualSpacing/>
         <w:jc w:val="both"/>
         <w:rPr/>
@@ -5421,7 +4446,273 @@
           <w:sz w:val="24"/>
           <w:szCs w:val="24"/>
         </w:rPr>
-        <w:t>Aplikasi sinyal pada kehidupan sehari – hari :</w:t>
+        <w:t>Bit-bit yang dikirimkan komputer.</w:t>
+      </w:r>
+    </w:p>
+    <w:p>
+      <w:pPr>
+        <w:pStyle w:val="ListParagraph"/>
+        <w:numPr>
+          <w:ilvl w:val="0"/>
+          <w:numId w:val="10"/>
+        </w:numPr>
+        <w:spacing w:lineRule="auto" w:line="360" w:before="0" w:after="0"/>
+        <w:ind w:left="1440" w:hanging="360"/>
+        <w:contextualSpacing/>
+        <w:jc w:val="both"/>
+        <w:rPr/>
+      </w:pPr>
+      <w:r>
+        <w:rPr>
+          <w:rFonts w:cs="Times New Roman" w:ascii="Times New Roman" w:hAnsi="Times New Roman"/>
+          <w:sz w:val="24"/>
+          <w:szCs w:val="24"/>
+        </w:rPr>
+        <w:t>Suhu ruangan yang dicatat setiap menit.</w:t>
+      </w:r>
+    </w:p>
+    <w:p>
+      <w:pPr>
+        <w:pStyle w:val="ListParagraph"/>
+        <w:numPr>
+          <w:ilvl w:val="0"/>
+          <w:numId w:val="10"/>
+        </w:numPr>
+        <w:spacing w:lineRule="auto" w:line="360" w:before="0" w:after="0"/>
+        <w:ind w:left="1440" w:hanging="360"/>
+        <w:contextualSpacing/>
+        <w:jc w:val="both"/>
+        <w:rPr/>
+      </w:pPr>
+      <w:r>
+        <w:rPr>
+          <w:rFonts w:cs="Times New Roman" w:ascii="Times New Roman" w:hAnsi="Times New Roman"/>
+          <w:sz w:val="24"/>
+          <w:szCs w:val="24"/>
+        </w:rPr>
+        <w:t>Ketinggian air pada sungai.</w:t>
+      </w:r>
+    </w:p>
+    <w:p>
+      <w:pPr>
+        <w:pStyle w:val="ListParagraph"/>
+        <w:numPr>
+          <w:ilvl w:val="0"/>
+          <w:numId w:val="10"/>
+        </w:numPr>
+        <w:spacing w:lineRule="auto" w:line="360" w:before="0" w:after="0"/>
+        <w:ind w:left="1440" w:hanging="360"/>
+        <w:contextualSpacing/>
+        <w:jc w:val="both"/>
+        <w:rPr/>
+      </w:pPr>
+      <w:r>
+        <w:rPr>
+          <w:rFonts w:cs="Times New Roman" w:ascii="Times New Roman" w:hAnsi="Times New Roman"/>
+          <w:sz w:val="24"/>
+          <w:szCs w:val="24"/>
+        </w:rPr>
+        <w:t>Sinyal radio, TV, GSM, CDMA.</w:t>
+      </w:r>
+    </w:p>
+    <w:p>
+      <w:pPr>
+        <w:pStyle w:val="ListParagraph"/>
+        <w:numPr>
+          <w:ilvl w:val="0"/>
+          <w:numId w:val="10"/>
+        </w:numPr>
+        <w:spacing w:lineRule="auto" w:line="360" w:before="0" w:after="0"/>
+        <w:ind w:left="1440" w:hanging="360"/>
+        <w:contextualSpacing/>
+        <w:jc w:val="both"/>
+        <w:rPr/>
+      </w:pPr>
+      <w:r>
+        <w:rPr>
+          <w:rFonts w:cs="Times New Roman" w:ascii="Times New Roman" w:hAnsi="Times New Roman"/>
+          <w:sz w:val="24"/>
+          <w:szCs w:val="24"/>
+        </w:rPr>
+        <w:t>Sinyal ECG (Electro Cardio Graphs) dan EEG (Electro Encephalo Graph).</w:t>
+      </w:r>
+    </w:p>
+    <w:p>
+      <w:pPr>
+        <w:pStyle w:val="ListParagraph"/>
+        <w:numPr>
+          <w:ilvl w:val="0"/>
+          <w:numId w:val="9"/>
+        </w:numPr>
+        <w:spacing w:lineRule="auto" w:line="360" w:before="0" w:after="0"/>
+        <w:contextualSpacing/>
+        <w:jc w:val="both"/>
+        <w:rPr/>
+      </w:pPr>
+      <w:r>
+        <w:rPr>
+          <w:rFonts w:cs="Times New Roman" w:ascii="Times New Roman" w:hAnsi="Times New Roman"/>
+          <w:sz w:val="24"/>
+          <w:szCs w:val="24"/>
+        </w:rPr>
+        <w:t>Aplikasi sistem pada kehidupan sehari – hari :</w:t>
+      </w:r>
+    </w:p>
+    <w:p>
+      <w:pPr>
+        <w:pStyle w:val="ListParagraph"/>
+        <w:numPr>
+          <w:ilvl w:val="0"/>
+          <w:numId w:val="10"/>
+        </w:numPr>
+        <w:spacing w:lineRule="auto" w:line="360" w:before="0" w:after="0"/>
+        <w:ind w:left="1440" w:hanging="360"/>
+        <w:contextualSpacing/>
+        <w:jc w:val="both"/>
+        <w:rPr/>
+      </w:pPr>
+      <w:r>
+        <w:rPr>
+          <w:rFonts w:cs="Times New Roman" w:ascii="Times New Roman" w:hAnsi="Times New Roman"/>
+          <w:sz w:val="24"/>
+          <w:szCs w:val="24"/>
+        </w:rPr>
+        <w:t>Komputer.</w:t>
+      </w:r>
+    </w:p>
+    <w:p>
+      <w:pPr>
+        <w:pStyle w:val="ListParagraph"/>
+        <w:numPr>
+          <w:ilvl w:val="0"/>
+          <w:numId w:val="10"/>
+        </w:numPr>
+        <w:spacing w:lineRule="auto" w:line="360" w:before="0" w:after="0"/>
+        <w:ind w:left="1440" w:hanging="360"/>
+        <w:contextualSpacing/>
+        <w:jc w:val="both"/>
+        <w:rPr/>
+      </w:pPr>
+      <w:r>
+        <w:rPr>
+          <w:rFonts w:cs="Times New Roman" w:ascii="Times New Roman" w:hAnsi="Times New Roman"/>
+          <w:sz w:val="24"/>
+          <w:szCs w:val="24"/>
+        </w:rPr>
+        <w:t>Pembangkit listrik tenaga angin.</w:t>
+      </w:r>
+    </w:p>
+    <w:p>
+      <w:pPr>
+        <w:pStyle w:val="ListParagraph"/>
+        <w:numPr>
+          <w:ilvl w:val="0"/>
+          <w:numId w:val="10"/>
+        </w:numPr>
+        <w:spacing w:lineRule="auto" w:line="360" w:before="0" w:after="0"/>
+        <w:ind w:left="1440" w:hanging="360"/>
+        <w:contextualSpacing/>
+        <w:jc w:val="both"/>
+        <w:rPr/>
+      </w:pPr>
+      <w:r>
+        <w:rPr>
+          <w:rFonts w:cs="Times New Roman" w:ascii="Times New Roman" w:hAnsi="Times New Roman"/>
+          <w:sz w:val="24"/>
+          <w:szCs w:val="24"/>
+        </w:rPr>
+        <w:t>Bendungan.</w:t>
+      </w:r>
+    </w:p>
+    <w:p>
+      <w:pPr>
+        <w:pStyle w:val="ListParagraph"/>
+        <w:numPr>
+          <w:ilvl w:val="0"/>
+          <w:numId w:val="10"/>
+        </w:numPr>
+        <w:spacing w:lineRule="auto" w:line="360" w:before="0" w:after="0"/>
+        <w:ind w:left="1440" w:hanging="360"/>
+        <w:contextualSpacing/>
+        <w:jc w:val="both"/>
+        <w:rPr/>
+      </w:pPr>
+      <w:r>
+        <w:rPr>
+          <w:rFonts w:cs="Times New Roman" w:ascii="Times New Roman" w:hAnsi="Times New Roman"/>
+          <w:sz w:val="24"/>
+          <w:szCs w:val="24"/>
+        </w:rPr>
+        <w:t>Sistem komunikasi.</w:t>
+      </w:r>
+    </w:p>
+    <w:p>
+      <w:pPr>
+        <w:pStyle w:val="ListParagraph"/>
+        <w:numPr>
+          <w:ilvl w:val="0"/>
+          <w:numId w:val="10"/>
+        </w:numPr>
+        <w:spacing w:lineRule="auto" w:line="360" w:before="0" w:after="0"/>
+        <w:ind w:left="1440" w:hanging="360"/>
+        <w:contextualSpacing/>
+        <w:jc w:val="both"/>
+        <w:rPr/>
+      </w:pPr>
+      <w:r>
+        <w:rPr>
+          <w:rFonts w:cs="Times New Roman" w:ascii="Times New Roman" w:hAnsi="Times New Roman"/>
+          <w:sz w:val="24"/>
+          <w:szCs w:val="24"/>
+        </w:rPr>
+        <w:t>Instrumentasi alat kegiatan.</w:t>
+      </w:r>
+    </w:p>
+    <w:p>
+      <w:pPr>
+        <w:pStyle w:val="ListParagraph"/>
+        <w:numPr>
+          <w:ilvl w:val="0"/>
+          <w:numId w:val="8"/>
+        </w:numPr>
+        <w:spacing w:lineRule="auto" w:line="360" w:before="0" w:after="0"/>
+        <w:contextualSpacing/>
+        <w:jc w:val="both"/>
+        <w:rPr/>
+      </w:pPr>
+      <w:r>
+        <w:rPr>
+          <w:rFonts w:cs="Times New Roman" w:ascii="Times New Roman" w:hAnsi="Times New Roman"/>
+          <w:sz w:val="24"/>
+          <w:szCs w:val="24"/>
+        </w:rPr>
+        <w:t>Sebutkan contoh sinyal diskrit dan sinyal kontinyu !</w:t>
+      </w:r>
+    </w:p>
+    <w:p>
+      <w:pPr>
+        <w:pStyle w:val="ListParagraph"/>
+        <w:spacing w:lineRule="auto" w:line="360" w:before="0" w:after="0"/>
+        <w:contextualSpacing/>
+        <w:jc w:val="both"/>
+        <w:rPr/>
+      </w:pPr>
+      <w:r>
+        <w:rPr>
+          <w:rFonts w:cs="Times New Roman" w:ascii="Times New Roman" w:hAnsi="Times New Roman"/>
+          <w:b/>
+          <w:sz w:val="24"/>
+          <w:szCs w:val="24"/>
+        </w:rPr>
+        <w:t>Jawab</w:t>
+      </w:r>
+      <w:r>
+        <w:rPr>
+          <w:rFonts w:cs="Times New Roman" w:ascii="Times New Roman" w:hAnsi="Times New Roman"/>
+          <w:sz w:val="24"/>
+          <w:szCs w:val="24"/>
+        </w:rPr>
+        <w:t xml:space="preserve"> : </w:t>
       </w:r>
     </w:p>
     <w:p>
@@ -5432,6 +4723,27 @@
           <w:numId w:val="11"/>
         </w:numPr>
         <w:spacing w:lineRule="auto" w:line="360" w:before="0" w:after="0"/>
+        <w:contextualSpacing/>
+        <w:jc w:val="both"/>
+        <w:rPr/>
+      </w:pPr>
+      <w:r>
+        <w:rPr>
+          <w:rFonts w:cs="Times New Roman" w:ascii="Times New Roman" w:hAnsi="Times New Roman"/>
+          <w:sz w:val="24"/>
+          <w:szCs w:val="24"/>
+        </w:rPr>
+        <w:t>Contoh sinyal diskrit :</w:t>
+      </w:r>
+    </w:p>
+    <w:p>
+      <w:pPr>
+        <w:pStyle w:val="ListParagraph"/>
+        <w:numPr>
+          <w:ilvl w:val="0"/>
+          <w:numId w:val="10"/>
+        </w:numPr>
+        <w:spacing w:lineRule="auto" w:line="360" w:before="0" w:after="0"/>
         <w:ind w:left="1440" w:hanging="360"/>
         <w:contextualSpacing/>
         <w:jc w:val="both"/>
@@ -5443,7 +4755,51 @@
           <w:sz w:val="24"/>
           <w:szCs w:val="24"/>
         </w:rPr>
-        <w:t>Bit-bit yang dikirimkan komputer.</w:t>
+        <w:t>Laporan dari jumlah produksi setiap jamnya.</w:t>
+      </w:r>
+    </w:p>
+    <w:p>
+      <w:pPr>
+        <w:pStyle w:val="ListParagraph"/>
+        <w:numPr>
+          <w:ilvl w:val="0"/>
+          <w:numId w:val="10"/>
+        </w:numPr>
+        <w:spacing w:lineRule="auto" w:line="360" w:before="0" w:after="0"/>
+        <w:ind w:left="1440" w:hanging="360"/>
+        <w:contextualSpacing/>
+        <w:jc w:val="both"/>
+        <w:rPr/>
+      </w:pPr>
+      <w:r>
+        <w:rPr>
+          <w:rFonts w:cs="Times New Roman" w:ascii="Times New Roman" w:hAnsi="Times New Roman"/>
+          <w:sz w:val="24"/>
+          <w:szCs w:val="24"/>
+        </w:rPr>
+        <w:t>Pencatatan fluktuasi pada penukaran nilai mata uang dalam beberapa tahun.</w:t>
+      </w:r>
+    </w:p>
+    <w:p>
+      <w:pPr>
+        <w:pStyle w:val="ListParagraph"/>
+        <w:numPr>
+          <w:ilvl w:val="0"/>
+          <w:numId w:val="10"/>
+        </w:numPr>
+        <w:spacing w:lineRule="auto" w:line="360" w:before="0" w:after="0"/>
+        <w:ind w:left="1440" w:hanging="360"/>
+        <w:contextualSpacing/>
+        <w:jc w:val="both"/>
+        <w:rPr/>
+      </w:pPr>
+      <w:r>
+        <w:rPr>
+          <w:rFonts w:cs="Times New Roman" w:ascii="Times New Roman" w:hAnsi="Times New Roman"/>
+          <w:sz w:val="24"/>
+          <w:szCs w:val="24"/>
+        </w:rPr>
+        <w:t>Pencatatan IHSG bursa efek pada suatu daerah untuk setiap minggunya.</w:t>
       </w:r>
     </w:p>
     <w:p>
@@ -5454,7 +4810,6 @@
           <w:numId w:val="11"/>
         </w:numPr>
         <w:spacing w:lineRule="auto" w:line="360" w:before="0" w:after="0"/>
-        <w:ind w:left="1440" w:hanging="360"/>
         <w:contextualSpacing/>
         <w:jc w:val="both"/>
         <w:rPr/>
@@ -5465,73 +4820,24 @@
           <w:sz w:val="24"/>
           <w:szCs w:val="24"/>
         </w:rPr>
-        <w:t>Suhu ruangan yang dicatat setiap menit.</w:t>
-      </w:r>
-    </w:p>
-    <w:p>
-      <w:pPr>
-        <w:pStyle w:val="ListParagraph"/>
-        <w:numPr>
-          <w:ilvl w:val="0"/>
-          <w:numId w:val="11"/>
-        </w:numPr>
-        <w:spacing w:lineRule="auto" w:line="360" w:before="0" w:after="0"/>
-        <w:ind w:left="1440" w:hanging="360"/>
-        <w:contextualSpacing/>
-        <w:jc w:val="both"/>
-        <w:rPr/>
-      </w:pPr>
-      <w:r>
-        <w:rPr>
-          <w:rFonts w:cs="Times New Roman" w:ascii="Times New Roman" w:hAnsi="Times New Roman"/>
-          <w:sz w:val="24"/>
-          <w:szCs w:val="24"/>
-        </w:rPr>
-        <w:t>Ketinggian air pada sungai.</w:t>
-      </w:r>
-    </w:p>
-    <w:p>
-      <w:pPr>
-        <w:pStyle w:val="ListParagraph"/>
-        <w:numPr>
-          <w:ilvl w:val="0"/>
-          <w:numId w:val="11"/>
-        </w:numPr>
-        <w:spacing w:lineRule="auto" w:line="360" w:before="0" w:after="0"/>
-        <w:ind w:left="1440" w:hanging="360"/>
-        <w:contextualSpacing/>
-        <w:jc w:val="both"/>
-        <w:rPr/>
-      </w:pPr>
-      <w:r>
-        <w:rPr>
-          <w:rFonts w:cs="Times New Roman" w:ascii="Times New Roman" w:hAnsi="Times New Roman"/>
-          <w:sz w:val="24"/>
-          <w:szCs w:val="24"/>
-        </w:rPr>
-        <w:t>Sinyal radio, TV, GSM, CDMA.</w:t>
-      </w:r>
-    </w:p>
-    <w:p>
-      <w:pPr>
-        <w:pStyle w:val="ListParagraph"/>
-        <w:numPr>
-          <w:ilvl w:val="0"/>
-          <w:numId w:val="11"/>
-        </w:numPr>
-        <w:spacing w:lineRule="auto" w:line="360" w:before="0" w:after="0"/>
-        <w:ind w:left="1440" w:hanging="360"/>
-        <w:contextualSpacing/>
-        <w:jc w:val="both"/>
-        <w:rPr/>
-      </w:pPr>
-      <w:r>
-        <w:rPr>
-          <w:rFonts w:cs="Times New Roman" w:ascii="Times New Roman" w:hAnsi="Times New Roman"/>
-          <w:sz w:val="24"/>
-          <w:szCs w:val="24"/>
-        </w:rPr>
-        <w:t>Sinyal ECG (Electro Cardio Graphs) dan EEG (Electro Encephalo Graph).</w:t>
+        <w:t>Contoh</w:t>
+      </w:r>
+      <w:r>
+        <w:rPr>
+          <w:rFonts w:cs="Times New Roman" w:ascii="Times New Roman" w:hAnsi="Times New Roman"/>
+          <w:b/>
+          <w:sz w:val="24"/>
+          <w:szCs w:val="24"/>
+        </w:rPr>
+        <w:t xml:space="preserve"> </w:t>
+      </w:r>
+      <w:r>
+        <w:rPr>
+          <w:rFonts w:cs="Times New Roman" w:ascii="Times New Roman" w:hAnsi="Times New Roman"/>
+          <w:sz w:val="24"/>
+          <w:szCs w:val="24"/>
+        </w:rPr>
+        <w:t>sinyal kontinu</w:t>
       </w:r>
     </w:p>
     <w:p>
@@ -5542,6 +4848,7 @@
           <w:numId w:val="10"/>
         </w:numPr>
         <w:spacing w:lineRule="auto" w:line="360" w:before="0" w:after="0"/>
+        <w:ind w:left="1440" w:hanging="360"/>
         <w:contextualSpacing/>
         <w:jc w:val="both"/>
         <w:rPr/>
@@ -5552,7 +4859,7 @@
           <w:sz w:val="24"/>
           <w:szCs w:val="24"/>
         </w:rPr>
-        <w:t>Aplikasi sistem pada kehidupan sehari – hari :</w:t>
+        <w:t>Hasil rekaman suara manusia pada pita magnetik.</w:t>
       </w:r>
     </w:p>
     <w:p>
@@ -5560,7 +4867,7 @@
         <w:pStyle w:val="ListParagraph"/>
         <w:numPr>
           <w:ilvl w:val="0"/>
-          <w:numId w:val="11"/>
+          <w:numId w:val="10"/>
         </w:numPr>
         <w:spacing w:lineRule="auto" w:line="360" w:before="0" w:after="0"/>
         <w:ind w:left="1440" w:hanging="360"/>
@@ -5574,7 +4881,7 @@
           <w:sz w:val="24"/>
           <w:szCs w:val="24"/>
         </w:rPr>
-        <w:t>Komputer.</w:t>
+        <w:t>Pengukuran suhu ruangan yang tidak secara sampling.</w:t>
       </w:r>
     </w:p>
     <w:p>
@@ -5582,311 +4889,7 @@
         <w:pStyle w:val="ListParagraph"/>
         <w:numPr>
           <w:ilvl w:val="0"/>
-          <w:numId w:val="11"/>
-        </w:numPr>
-        <w:spacing w:lineRule="auto" w:line="360" w:before="0" w:after="0"/>
-        <w:ind w:left="1440" w:hanging="360"/>
-        <w:contextualSpacing/>
-        <w:jc w:val="both"/>
-        <w:rPr/>
-      </w:pPr>
-      <w:r>
-        <w:rPr>
-          <w:rFonts w:cs="Times New Roman" w:ascii="Times New Roman" w:hAnsi="Times New Roman"/>
-          <w:sz w:val="24"/>
-          <w:szCs w:val="24"/>
-        </w:rPr>
-        <w:t>Pembangkit listrik tenaga angin.</w:t>
-      </w:r>
-    </w:p>
-    <w:p>
-      <w:pPr>
-        <w:pStyle w:val="ListParagraph"/>
-        <w:numPr>
-          <w:ilvl w:val="0"/>
-          <w:numId w:val="11"/>
-        </w:numPr>
-        <w:spacing w:lineRule="auto" w:line="360" w:before="0" w:after="0"/>
-        <w:ind w:left="1440" w:hanging="360"/>
-        <w:contextualSpacing/>
-        <w:jc w:val="both"/>
-        <w:rPr/>
-      </w:pPr>
-      <w:r>
-        <w:rPr>
-          <w:rFonts w:cs="Times New Roman" w:ascii="Times New Roman" w:hAnsi="Times New Roman"/>
-          <w:sz w:val="24"/>
-          <w:szCs w:val="24"/>
-        </w:rPr>
-        <w:t>Bendungan.</w:t>
-      </w:r>
-    </w:p>
-    <w:p>
-      <w:pPr>
-        <w:pStyle w:val="ListParagraph"/>
-        <w:numPr>
-          <w:ilvl w:val="0"/>
-          <w:numId w:val="11"/>
-        </w:numPr>
-        <w:spacing w:lineRule="auto" w:line="360" w:before="0" w:after="0"/>
-        <w:ind w:left="1440" w:hanging="360"/>
-        <w:contextualSpacing/>
-        <w:jc w:val="both"/>
-        <w:rPr/>
-      </w:pPr>
-      <w:r>
-        <w:rPr>
-          <w:rFonts w:cs="Times New Roman" w:ascii="Times New Roman" w:hAnsi="Times New Roman"/>
-          <w:sz w:val="24"/>
-          <w:szCs w:val="24"/>
-        </w:rPr>
-        <w:t>Sistem komunikasi.</w:t>
-      </w:r>
-    </w:p>
-    <w:p>
-      <w:pPr>
-        <w:pStyle w:val="ListParagraph"/>
-        <w:numPr>
-          <w:ilvl w:val="0"/>
-          <w:numId w:val="11"/>
-        </w:numPr>
-        <w:spacing w:lineRule="auto" w:line="360" w:before="0" w:after="0"/>
-        <w:ind w:left="1440" w:hanging="360"/>
-        <w:contextualSpacing/>
-        <w:jc w:val="both"/>
-        <w:rPr/>
-      </w:pPr>
-      <w:r>
-        <w:rPr>
-          <w:rFonts w:cs="Times New Roman" w:ascii="Times New Roman" w:hAnsi="Times New Roman"/>
-          <w:sz w:val="24"/>
-          <w:szCs w:val="24"/>
-        </w:rPr>
-        <w:t>Instrumentasi alat kegiatan.</w:t>
-      </w:r>
-    </w:p>
-    <w:p>
-      <w:pPr>
-        <w:pStyle w:val="ListParagraph"/>
-        <w:numPr>
-          <w:ilvl w:val="0"/>
-          <w:numId w:val="9"/>
-        </w:numPr>
-        <w:spacing w:lineRule="auto" w:line="360" w:before="0" w:after="0"/>
-        <w:contextualSpacing/>
-        <w:jc w:val="both"/>
-        <w:rPr/>
-      </w:pPr>
-      <w:r>
-        <w:rPr>
-          <w:rFonts w:cs="Times New Roman" w:ascii="Times New Roman" w:hAnsi="Times New Roman"/>
-          <w:sz w:val="24"/>
-          <w:szCs w:val="24"/>
-        </w:rPr>
-        <w:t>Sebutkan contoh sinyal diskrit dan sinyal kontinyu !</w:t>
-      </w:r>
-    </w:p>
-    <w:p>
-      <w:pPr>
-        <w:pStyle w:val="ListParagraph"/>
-        <w:spacing w:lineRule="auto" w:line="360" w:before="0" w:after="0"/>
-        <w:contextualSpacing/>
-        <w:jc w:val="both"/>
-        <w:rPr/>
-      </w:pPr>
-      <w:r>
-        <w:rPr>
-          <w:rFonts w:cs="Times New Roman" w:ascii="Times New Roman" w:hAnsi="Times New Roman"/>
-          <w:b/>
-          <w:sz w:val="24"/>
-          <w:szCs w:val="24"/>
-        </w:rPr>
-        <w:t>Jawab</w:t>
-      </w:r>
-      <w:r>
-        <w:rPr>
-          <w:rFonts w:cs="Times New Roman" w:ascii="Times New Roman" w:hAnsi="Times New Roman"/>
-          <w:sz w:val="24"/>
-          <w:szCs w:val="24"/>
-        </w:rPr>
-        <w:t xml:space="preserve"> : </w:t>
-      </w:r>
-    </w:p>
-    <w:p>
-      <w:pPr>
-        <w:pStyle w:val="ListParagraph"/>
-        <w:numPr>
-          <w:ilvl w:val="0"/>
-          <w:numId w:val="12"/>
-        </w:numPr>
-        <w:spacing w:lineRule="auto" w:line="360" w:before="0" w:after="0"/>
-        <w:contextualSpacing/>
-        <w:jc w:val="both"/>
-        <w:rPr/>
-      </w:pPr>
-      <w:r>
-        <w:rPr>
-          <w:rFonts w:cs="Times New Roman" w:ascii="Times New Roman" w:hAnsi="Times New Roman"/>
-          <w:sz w:val="24"/>
-          <w:szCs w:val="24"/>
-        </w:rPr>
-        <w:t>Contoh sinyal diskrit :</w:t>
-      </w:r>
-    </w:p>
-    <w:p>
-      <w:pPr>
-        <w:pStyle w:val="ListParagraph"/>
-        <w:numPr>
-          <w:ilvl w:val="0"/>
-          <w:numId w:val="11"/>
-        </w:numPr>
-        <w:spacing w:lineRule="auto" w:line="360" w:before="0" w:after="0"/>
-        <w:ind w:left="1440" w:hanging="360"/>
-        <w:contextualSpacing/>
-        <w:jc w:val="both"/>
-        <w:rPr/>
-      </w:pPr>
-      <w:r>
-        <w:rPr>
-          <w:rFonts w:cs="Times New Roman" w:ascii="Times New Roman" w:hAnsi="Times New Roman"/>
-          <w:sz w:val="24"/>
-          <w:szCs w:val="24"/>
-        </w:rPr>
-        <w:t>Laporan dari jumlah produksi setiap jamnya.</w:t>
-      </w:r>
-    </w:p>
-    <w:p>
-      <w:pPr>
-        <w:pStyle w:val="ListParagraph"/>
-        <w:numPr>
-          <w:ilvl w:val="0"/>
-          <w:numId w:val="11"/>
-        </w:numPr>
-        <w:spacing w:lineRule="auto" w:line="360" w:before="0" w:after="0"/>
-        <w:ind w:left="1440" w:hanging="360"/>
-        <w:contextualSpacing/>
-        <w:jc w:val="both"/>
-        <w:rPr/>
-      </w:pPr>
-      <w:r>
-        <w:rPr>
-          <w:rFonts w:cs="Times New Roman" w:ascii="Times New Roman" w:hAnsi="Times New Roman"/>
-          <w:sz w:val="24"/>
-          <w:szCs w:val="24"/>
-        </w:rPr>
-        <w:t>Pencatatan fluktuasi pada penukaran nilai mata uang dalam beberapa tahun.</w:t>
-      </w:r>
-    </w:p>
-    <w:p>
-      <w:pPr>
-        <w:pStyle w:val="ListParagraph"/>
-        <w:numPr>
-          <w:ilvl w:val="0"/>
-          <w:numId w:val="11"/>
-        </w:numPr>
-        <w:spacing w:lineRule="auto" w:line="360" w:before="0" w:after="0"/>
-        <w:ind w:left="1440" w:hanging="360"/>
-        <w:contextualSpacing/>
-        <w:jc w:val="both"/>
-        <w:rPr/>
-      </w:pPr>
-      <w:r>
-        <w:rPr>
-          <w:rFonts w:cs="Times New Roman" w:ascii="Times New Roman" w:hAnsi="Times New Roman"/>
-          <w:sz w:val="24"/>
-          <w:szCs w:val="24"/>
-        </w:rPr>
-        <w:t>Pencatatan IHSG bursa efek pada suatu daerah untuk setiap minggunya.</w:t>
-      </w:r>
-    </w:p>
-    <w:p>
-      <w:pPr>
-        <w:pStyle w:val="ListParagraph"/>
-        <w:numPr>
-          <w:ilvl w:val="0"/>
-          <w:numId w:val="12"/>
-        </w:numPr>
-        <w:spacing w:lineRule="auto" w:line="360" w:before="0" w:after="0"/>
-        <w:contextualSpacing/>
-        <w:jc w:val="both"/>
-        <w:rPr/>
-      </w:pPr>
-      <w:r>
-        <w:rPr>
-          <w:rFonts w:cs="Times New Roman" w:ascii="Times New Roman" w:hAnsi="Times New Roman"/>
-          <w:sz w:val="24"/>
-          <w:szCs w:val="24"/>
-        </w:rPr>
-        <w:t>Contoh</w:t>
-      </w:r>
-      <w:r>
-        <w:rPr>
-          <w:rFonts w:cs="Times New Roman" w:ascii="Times New Roman" w:hAnsi="Times New Roman"/>
-          <w:b/>
-          <w:sz w:val="24"/>
-          <w:szCs w:val="24"/>
-        </w:rPr>
-        <w:t xml:space="preserve"> </w:t>
-      </w:r>
-      <w:r>
-        <w:rPr>
-          <w:rFonts w:cs="Times New Roman" w:ascii="Times New Roman" w:hAnsi="Times New Roman"/>
-          <w:sz w:val="24"/>
-          <w:szCs w:val="24"/>
-        </w:rPr>
-        <w:t>sinyal kontinu</w:t>
-      </w:r>
-    </w:p>
-    <w:p>
-      <w:pPr>
-        <w:pStyle w:val="ListParagraph"/>
-        <w:numPr>
-          <w:ilvl w:val="0"/>
-          <w:numId w:val="11"/>
-        </w:numPr>
-        <w:spacing w:lineRule="auto" w:line="360" w:before="0" w:after="0"/>
-        <w:ind w:left="1440" w:hanging="360"/>
-        <w:contextualSpacing/>
-        <w:jc w:val="both"/>
-        <w:rPr/>
-      </w:pPr>
-      <w:r>
-        <w:rPr>
-          <w:rFonts w:cs="Times New Roman" w:ascii="Times New Roman" w:hAnsi="Times New Roman"/>
-          <w:sz w:val="24"/>
-          <w:szCs w:val="24"/>
-        </w:rPr>
-        <w:t>Hasil rekaman suara manusia pada pita magnetik.</w:t>
-      </w:r>
-    </w:p>
-    <w:p>
-      <w:pPr>
-        <w:pStyle w:val="ListParagraph"/>
-        <w:numPr>
-          <w:ilvl w:val="0"/>
-          <w:numId w:val="11"/>
-        </w:numPr>
-        <w:spacing w:lineRule="auto" w:line="360" w:before="0" w:after="0"/>
-        <w:ind w:left="1440" w:hanging="360"/>
-        <w:contextualSpacing/>
-        <w:jc w:val="both"/>
-        <w:rPr/>
-      </w:pPr>
-      <w:r>
-        <w:rPr>
-          <w:rFonts w:cs="Times New Roman" w:ascii="Times New Roman" w:hAnsi="Times New Roman"/>
-          <w:sz w:val="24"/>
-          <w:szCs w:val="24"/>
-        </w:rPr>
-        <w:t>Pengukuran suhu ruangan yang tidak secara sampling.</w:t>
-      </w:r>
-    </w:p>
-    <w:p>
-      <w:pPr>
-        <w:pStyle w:val="ListParagraph"/>
-        <w:numPr>
-          <w:ilvl w:val="0"/>
-          <w:numId w:val="9"/>
+          <w:numId w:val="8"/>
         </w:numPr>
         <w:spacing w:lineRule="auto" w:line="360" w:before="0" w:after="0"/>
         <w:contextualSpacing/>
@@ -5913,11 +4916,7 @@
         <w:ind w:left="1440" w:hanging="0"/>
         <w:contextualSpacing/>
         <w:jc w:val="both"/>
-        <w:rPr>
-          <w:b/>
-          <w:b/>
-          <w:bCs/>
-        </w:rPr>
+        <w:rPr/>
       </w:pPr>
       <w:r>
         <w:rPr>
@@ -6002,7 +5001,7 @@
         <w:szCs w:val="20"/>
         <w:rFonts w:cs="Times New Roman" w:ascii="Times New Roman" w:hAnsi="Times New Roman"/>
       </w:rPr>
-      <w:t>12</w:t>
+      <w:t>13</w:t>
     </w:r>
     <w:r>
       <w:rPr>
@@ -6732,12 +5731,15 @@
   <w:abstractNum w:abstractNumId="8">
     <w:lvl w:ilvl="0">
       <w:start w:val="1"/>
-      <w:numFmt w:val="upperLetter"/>
+      <w:numFmt w:val="decimal"/>
       <w:lvlText w:val="%1."/>
       <w:lvlJc w:val="left"/>
       <w:pPr>
         <w:ind w:left="720" w:hanging="360"/>
       </w:pPr>
+      <w:rPr>
+        <w:rFonts w:cs="Courier New"/>
+      </w:rPr>
     </w:lvl>
     <w:lvl w:ilvl="1">
       <w:start w:val="1"/>
@@ -6815,14 +5817,15 @@
   <w:abstractNum w:abstractNumId="9">
     <w:lvl w:ilvl="0">
       <w:start w:val="1"/>
-      <w:numFmt w:val="decimal"/>
+      <w:numFmt w:val="lowerLetter"/>
       <w:lvlText w:val="%1."/>
       <w:lvlJc w:val="left"/>
       <w:pPr>
-        <w:ind w:left="720" w:hanging="360"/>
+        <w:ind w:left="1080" w:hanging="360"/>
       </w:pPr>
       <w:rPr>
-        <w:rFonts w:cs="Courier New"/>
+        <w:sz w:val="24"/>
+        <w:b w:val="false"/>
       </w:rPr>
     </w:lvl>
     <w:lvl w:ilvl="1">
@@ -6831,7 +5834,7 @@
       <w:lvlText w:val="%2."/>
       <w:lvlJc w:val="left"/>
       <w:pPr>
-        <w:ind w:left="1440" w:hanging="360"/>
+        <w:ind w:left="1800" w:hanging="360"/>
       </w:pPr>
     </w:lvl>
     <w:lvl w:ilvl="2">
@@ -6840,7 +5843,7 @@
       <w:lvlText w:val="%3."/>
       <w:lvlJc w:val="right"/>
       <w:pPr>
-        <w:ind w:left="2160" w:hanging="180"/>
+        <w:ind w:left="2520" w:hanging="180"/>
       </w:pPr>
     </w:lvl>
     <w:lvl w:ilvl="3">
@@ -6849,7 +5852,7 @@
       <w:lvlText w:val="%4."/>
       <w:lvlJc w:val="left"/>
       <w:pPr>
-        <w:ind w:left="2880" w:hanging="360"/>
+        <w:ind w:left="3240" w:hanging="360"/>
       </w:pPr>
     </w:lvl>
     <w:lvl w:ilvl="4">
@@ -6858,7 +5861,7 @@
       <w:lvlText w:val="%5."/>
       <w:lvlJc w:val="left"/>
       <w:pPr>
-        <w:ind w:left="3600" w:hanging="360"/>
+        <w:ind w:left="3960" w:hanging="360"/>
       </w:pPr>
     </w:lvl>
     <w:lvl w:ilvl="5">
@@ -6867,7 +5870,7 @@
       <w:lvlText w:val="%6."/>
       <w:lvlJc w:val="right"/>
       <w:pPr>
-        <w:ind w:left="4320" w:hanging="180"/>
+        <w:ind w:left="4680" w:hanging="180"/>
       </w:pPr>
     </w:lvl>
     <w:lvl w:ilvl="6">
@@ -6876,7 +5879,7 @@
       <w:lvlText w:val="%7."/>
       <w:lvlJc w:val="left"/>
       <w:pPr>
-        <w:ind w:left="5040" w:hanging="360"/>
+        <w:ind w:left="5400" w:hanging="360"/>
       </w:pPr>
     </w:lvl>
     <w:lvl w:ilvl="7">
@@ -6885,7 +5888,7 @@
       <w:lvlText w:val="%8."/>
       <w:lvlJc w:val="left"/>
       <w:pPr>
-        <w:ind w:left="5760" w:hanging="360"/>
+        <w:ind w:left="6120" w:hanging="360"/>
       </w:pPr>
     </w:lvl>
     <w:lvl w:ilvl="8">
@@ -6894,99 +5897,11 @@
       <w:lvlText w:val="%9."/>
       <w:lvlJc w:val="right"/>
       <w:pPr>
-        <w:ind w:left="6480" w:hanging="180"/>
+        <w:ind w:left="6840" w:hanging="180"/>
       </w:pPr>
     </w:lvl>
   </w:abstractNum>
   <w:abstractNum w:abstractNumId="10">
-    <w:lvl w:ilvl="0">
-      <w:start w:val="1"/>
-      <w:numFmt w:val="lowerLetter"/>
-      <w:lvlText w:val="%1."/>
-      <w:lvlJc w:val="left"/>
-      <w:pPr>
-        <w:ind w:left="1080" w:hanging="360"/>
-      </w:pPr>
-      <w:rPr>
-        <w:sz w:val="24"/>
-        <w:b w:val="false"/>
-        <w:rFonts w:ascii="Times New Roman" w:hAnsi="Times New Roman"/>
-      </w:rPr>
-    </w:lvl>
-    <w:lvl w:ilvl="1">
-      <w:start w:val="1"/>
-      <w:numFmt w:val="lowerLetter"/>
-      <w:lvlText w:val="%2."/>
-      <w:lvlJc w:val="left"/>
-      <w:pPr>
-        <w:ind w:left="1800" w:hanging="360"/>
-      </w:pPr>
-    </w:lvl>
-    <w:lvl w:ilvl="2">
-      <w:start w:val="1"/>
-      <w:numFmt w:val="lowerRoman"/>
-      <w:lvlText w:val="%3."/>
-      <w:lvlJc w:val="right"/>
-      <w:pPr>
-        <w:ind w:left="2520" w:hanging="180"/>
-      </w:pPr>
-    </w:lvl>
-    <w:lvl w:ilvl="3">
-      <w:start w:val="1"/>
-      <w:numFmt w:val="decimal"/>
-      <w:lvlText w:val="%4."/>
-      <w:lvlJc w:val="left"/>
-      <w:pPr>
-        <w:ind w:left="3240" w:hanging="360"/>
-      </w:pPr>
-    </w:lvl>
-    <w:lvl w:ilvl="4">
-      <w:start w:val="1"/>
-      <w:numFmt w:val="lowerLetter"/>
-      <w:lvlText w:val="%5."/>
-      <w:lvlJc w:val="left"/>
-      <w:pPr>
-        <w:ind w:left="3960" w:hanging="360"/>
-      </w:pPr>
-    </w:lvl>
-    <w:lvl w:ilvl="5">
-      <w:start w:val="1"/>
-      <w:numFmt w:val="lowerRoman"/>
-      <w:lvlText w:val="%6."/>
-      <w:lvlJc w:val="right"/>
-      <w:pPr>
-        <w:ind w:left="4680" w:hanging="180"/>
-      </w:pPr>
-    </w:lvl>
-    <w:lvl w:ilvl="6">
-      <w:start w:val="1"/>
-      <w:numFmt w:val="decimal"/>
-      <w:lvlText w:val="%7."/>
-      <w:lvlJc w:val="left"/>
-      <w:pPr>
-        <w:ind w:left="5400" w:hanging="360"/>
-      </w:pPr>
-    </w:lvl>
-    <w:lvl w:ilvl="7">
-      <w:start w:val="1"/>
-      <w:numFmt w:val="lowerLetter"/>
-      <w:lvlText w:val="%8."/>
-      <w:lvlJc w:val="left"/>
-      <w:pPr>
-        <w:ind w:left="6120" w:hanging="360"/>
-      </w:pPr>
-    </w:lvl>
-    <w:lvl w:ilvl="8">
-      <w:start w:val="1"/>
-      <w:numFmt w:val="lowerRoman"/>
-      <w:lvlText w:val="%9."/>
-      <w:lvlJc w:val="right"/>
-      <w:pPr>
-        <w:ind w:left="6840" w:hanging="180"/>
-      </w:pPr>
-    </w:lvl>
-  </w:abstractNum>
-  <w:abstractNum w:abstractNumId="11">
     <w:lvl w:ilvl="0">
       <w:start w:val="1"/>
       <w:numFmt w:val="bullet"/>
@@ -6999,6 +5914,7 @@
         <w:rFonts w:ascii="Times New Roman" w:hAnsi="Times New Roman" w:cs="Times New Roman" w:hint="default"/>
         <w:sz w:val="24"/>
         <w:b/>
+        <w:rFonts w:cs="Times New Roman"/>
       </w:rPr>
     </w:lvl>
     <w:lvl w:ilvl="1">
@@ -7013,6 +5929,7 @@
         <w:rFonts w:ascii="Courier New" w:hAnsi="Courier New" w:cs="Courier New" w:hint="default"/>
         <w:sz w:val="24"/>
         <w:b/>
+        <w:rFonts w:cs="Courier New"/>
       </w:rPr>
     </w:lvl>
     <w:lvl w:ilvl="2">
@@ -7025,6 +5942,7 @@
       </w:pPr>
       <w:rPr>
         <w:rFonts w:ascii="Wingdings" w:hAnsi="Wingdings" w:cs="Wingdings" w:hint="default"/>
+        <w:rFonts w:cs="Wingdings"/>
       </w:rPr>
     </w:lvl>
     <w:lvl w:ilvl="3">
@@ -7037,6 +5955,7 @@
       </w:pPr>
       <w:rPr>
         <w:rFonts w:ascii="Symbol" w:hAnsi="Symbol" w:cs="Symbol" w:hint="default"/>
+        <w:rFonts w:cs="Symbol"/>
       </w:rPr>
     </w:lvl>
     <w:lvl w:ilvl="4">
@@ -7051,6 +5970,7 @@
         <w:rFonts w:ascii="Courier New" w:hAnsi="Courier New" w:cs="Courier New" w:hint="default"/>
         <w:sz w:val="24"/>
         <w:b/>
+        <w:rFonts w:cs="Courier New"/>
       </w:rPr>
     </w:lvl>
     <w:lvl w:ilvl="5">
@@ -7063,6 +5983,7 @@
       </w:pPr>
       <w:rPr>
         <w:rFonts w:ascii="Wingdings" w:hAnsi="Wingdings" w:cs="Wingdings" w:hint="default"/>
+        <w:rFonts w:cs="Wingdings"/>
       </w:rPr>
     </w:lvl>
     <w:lvl w:ilvl="6">
@@ -7075,6 +5996,7 @@
       </w:pPr>
       <w:rPr>
         <w:rFonts w:ascii="Symbol" w:hAnsi="Symbol" w:cs="Symbol" w:hint="default"/>
+        <w:rFonts w:cs="Symbol"/>
       </w:rPr>
     </w:lvl>
     <w:lvl w:ilvl="7">
@@ -7089,6 +6011,7 @@
         <w:rFonts w:ascii="Courier New" w:hAnsi="Courier New" w:cs="Courier New" w:hint="default"/>
         <w:sz w:val="24"/>
         <w:b/>
+        <w:rFonts w:cs="Courier New"/>
       </w:rPr>
     </w:lvl>
     <w:lvl w:ilvl="8">
@@ -7101,10 +6024,11 @@
       </w:pPr>
       <w:rPr>
         <w:rFonts w:ascii="Wingdings" w:hAnsi="Wingdings" w:cs="Wingdings" w:hint="default"/>
+        <w:rFonts w:cs="Wingdings"/>
       </w:rPr>
     </w:lvl>
   </w:abstractNum>
-  <w:abstractNum w:abstractNumId="12">
+  <w:abstractNum w:abstractNumId="11">
     <w:lvl w:ilvl="0">
       <w:start w:val="1"/>
       <w:numFmt w:val="lowerLetter"/>
@@ -7116,7 +6040,6 @@
       <w:rPr>
         <w:sz w:val="24"/>
         <w:b/>
-        <w:rFonts w:ascii="Times New Roman" w:hAnsi="Times New Roman"/>
       </w:rPr>
     </w:lvl>
     <w:lvl w:ilvl="1">
@@ -7192,7 +6115,7 @@
       </w:pPr>
     </w:lvl>
   </w:abstractNum>
-  <w:abstractNum w:abstractNumId="13">
+  <w:abstractNum w:abstractNumId="12">
     <w:lvl w:ilvl="0">
       <w:start w:val="1"/>
       <w:numFmt w:val="none"/>
@@ -7319,9 +6242,6 @@
   </w:num>
   <w:num w:numId="12">
     <w:abstractNumId w:val="12"/>
-  </w:num>
-  <w:num w:numId="13">
-    <w:abstractNumId w:val="13"/>
   </w:num>
 </w:numbering>
 </file>
@@ -7883,6 +6803,230 @@
       <w:sz w:val="24"/>
     </w:rPr>
   </w:style>
+  <w:style w:type="character" w:styleId="ListLabel13">
+    <w:name w:val="ListLabel 13"/>
+    <w:qFormat/>
+    <w:rPr>
+      <w:rFonts w:ascii="Times New Roman" w:hAnsi="Times New Roman"/>
+      <w:b/>
+      <w:sz w:val="24"/>
+    </w:rPr>
+  </w:style>
+  <w:style w:type="character" w:styleId="ListLabel14">
+    <w:name w:val="ListLabel 14"/>
+    <w:qFormat/>
+    <w:rPr>
+      <w:rFonts w:ascii="Times New Roman" w:hAnsi="Times New Roman"/>
+      <w:b/>
+      <w:sz w:val="24"/>
+    </w:rPr>
+  </w:style>
+  <w:style w:type="character" w:styleId="ListLabel15">
+    <w:name w:val="ListLabel 15"/>
+    <w:qFormat/>
+    <w:rPr>
+      <w:rFonts w:cs="Courier New"/>
+    </w:rPr>
+  </w:style>
+  <w:style w:type="character" w:styleId="ListLabel16">
+    <w:name w:val="ListLabel 16"/>
+    <w:qFormat/>
+    <w:rPr>
+      <w:b w:val="false"/>
+      <w:sz w:val="24"/>
+    </w:rPr>
+  </w:style>
+  <w:style w:type="character" w:styleId="ListLabel17">
+    <w:name w:val="ListLabel 17"/>
+    <w:qFormat/>
+    <w:rPr>
+      <w:rFonts w:cs="Times New Roman"/>
+      <w:b/>
+      <w:sz w:val="24"/>
+    </w:rPr>
+  </w:style>
+  <w:style w:type="character" w:styleId="ListLabel18">
+    <w:name w:val="ListLabel 18"/>
+    <w:qFormat/>
+    <w:rPr>
+      <w:rFonts w:cs="Courier New"/>
+      <w:b/>
+      <w:sz w:val="24"/>
+    </w:rPr>
+  </w:style>
+  <w:style w:type="character" w:styleId="ListLabel19">
+    <w:name w:val="ListLabel 19"/>
+    <w:qFormat/>
+    <w:rPr>
+      <w:rFonts w:cs="Wingdings"/>
+    </w:rPr>
+  </w:style>
+  <w:style w:type="character" w:styleId="ListLabel20">
+    <w:name w:val="ListLabel 20"/>
+    <w:qFormat/>
+    <w:rPr>
+      <w:rFonts w:cs="Symbol"/>
+    </w:rPr>
+  </w:style>
+  <w:style w:type="character" w:styleId="ListLabel21">
+    <w:name w:val="ListLabel 21"/>
+    <w:qFormat/>
+    <w:rPr>
+      <w:rFonts w:cs="Courier New"/>
+      <w:b/>
+      <w:sz w:val="24"/>
+    </w:rPr>
+  </w:style>
+  <w:style w:type="character" w:styleId="ListLabel22">
+    <w:name w:val="ListLabel 22"/>
+    <w:qFormat/>
+    <w:rPr>
+      <w:rFonts w:cs="Wingdings"/>
+    </w:rPr>
+  </w:style>
+  <w:style w:type="character" w:styleId="ListLabel23">
+    <w:name w:val="ListLabel 23"/>
+    <w:qFormat/>
+    <w:rPr>
+      <w:rFonts w:cs="Symbol"/>
+    </w:rPr>
+  </w:style>
+  <w:style w:type="character" w:styleId="ListLabel24">
+    <w:name w:val="ListLabel 24"/>
+    <w:qFormat/>
+    <w:rPr>
+      <w:rFonts w:cs="Courier New"/>
+      <w:b/>
+      <w:sz w:val="24"/>
+    </w:rPr>
+  </w:style>
+  <w:style w:type="character" w:styleId="ListLabel25">
+    <w:name w:val="ListLabel 25"/>
+    <w:qFormat/>
+    <w:rPr>
+      <w:rFonts w:cs="Wingdings"/>
+    </w:rPr>
+  </w:style>
+  <w:style w:type="character" w:styleId="ListLabel26">
+    <w:name w:val="ListLabel 26"/>
+    <w:qFormat/>
+    <w:rPr>
+      <w:b/>
+      <w:sz w:val="24"/>
+    </w:rPr>
+  </w:style>
+  <w:style w:type="character" w:styleId="ListLabel27">
+    <w:name w:val="ListLabel 27"/>
+    <w:qFormat/>
+    <w:rPr>
+      <w:rFonts w:ascii="Times New Roman" w:hAnsi="Times New Roman"/>
+      <w:b/>
+      <w:sz w:val="24"/>
+    </w:rPr>
+  </w:style>
+  <w:style w:type="character" w:styleId="ListLabel28">
+    <w:name w:val="ListLabel 28"/>
+    <w:qFormat/>
+    <w:rPr>
+      <w:rFonts w:ascii="Times New Roman" w:hAnsi="Times New Roman"/>
+      <w:b/>
+      <w:sz w:val="24"/>
+    </w:rPr>
+  </w:style>
+  <w:style w:type="character" w:styleId="ListLabel29">
+    <w:name w:val="ListLabel 29"/>
+    <w:qFormat/>
+    <w:rPr>
+      <w:rFonts w:cs="Courier New"/>
+    </w:rPr>
+  </w:style>
+  <w:style w:type="character" w:styleId="ListLabel30">
+    <w:name w:val="ListLabel 30"/>
+    <w:qFormat/>
+    <w:rPr>
+      <w:b w:val="false"/>
+      <w:sz w:val="24"/>
+    </w:rPr>
+  </w:style>
+  <w:style w:type="character" w:styleId="ListLabel31">
+    <w:name w:val="ListLabel 31"/>
+    <w:qFormat/>
+    <w:rPr>
+      <w:rFonts w:cs="Times New Roman"/>
+      <w:b/>
+      <w:sz w:val="24"/>
+    </w:rPr>
+  </w:style>
+  <w:style w:type="character" w:styleId="ListLabel32">
+    <w:name w:val="ListLabel 32"/>
+    <w:qFormat/>
+    <w:rPr>
+      <w:rFonts w:cs="Courier New"/>
+      <w:b/>
+      <w:sz w:val="24"/>
+    </w:rPr>
+  </w:style>
+  <w:style w:type="character" w:styleId="ListLabel33">
+    <w:name w:val="ListLabel 33"/>
+    <w:qFormat/>
+    <w:rPr>
+      <w:rFonts w:cs="Wingdings"/>
+    </w:rPr>
+  </w:style>
+  <w:style w:type="character" w:styleId="ListLabel34">
+    <w:name w:val="ListLabel 34"/>
+    <w:qFormat/>
+    <w:rPr>
+      <w:rFonts w:cs="Symbol"/>
+    </w:rPr>
+  </w:style>
+  <w:style w:type="character" w:styleId="ListLabel35">
+    <w:name w:val="ListLabel 35"/>
+    <w:qFormat/>
+    <w:rPr>
+      <w:rFonts w:cs="Courier New"/>
+      <w:b/>
+      <w:sz w:val="24"/>
+    </w:rPr>
+  </w:style>
+  <w:style w:type="character" w:styleId="ListLabel36">
+    <w:name w:val="ListLabel 36"/>
+    <w:qFormat/>
+    <w:rPr>
+      <w:rFonts w:cs="Wingdings"/>
+    </w:rPr>
+  </w:style>
+  <w:style w:type="character" w:styleId="ListLabel37">
+    <w:name w:val="ListLabel 37"/>
+    <w:qFormat/>
+    <w:rPr>
+      <w:rFonts w:cs="Symbol"/>
+    </w:rPr>
+  </w:style>
+  <w:style w:type="character" w:styleId="ListLabel38">
+    <w:name w:val="ListLabel 38"/>
+    <w:qFormat/>
+    <w:rPr>
+      <w:rFonts w:cs="Courier New"/>
+      <w:b/>
+      <w:sz w:val="24"/>
+    </w:rPr>
+  </w:style>
+  <w:style w:type="character" w:styleId="ListLabel39">
+    <w:name w:val="ListLabel 39"/>
+    <w:qFormat/>
+    <w:rPr>
+      <w:rFonts w:cs="Wingdings"/>
+    </w:rPr>
+  </w:style>
+  <w:style w:type="character" w:styleId="ListLabel40">
+    <w:name w:val="ListLabel 40"/>
+    <w:qFormat/>
+    <w:rPr>
+      <w:b/>
+      <w:sz w:val="24"/>
+    </w:rPr>
+  </w:style>
   <w:style w:type="paragraph" w:styleId="Heading">
     <w:name w:val="Heading"/>
     <w:basedOn w:val="Normal"/>

</xml_diff>